<commit_message>
Minor correction to worksheet
</commit_message>
<xml_diff>
--- a/Lab 7 - March 29/Lab 7 Worksheet.docx
+++ b/Lab 7 - March 29/Lab 7 Worksheet.docx
@@ -530,7 +530,6 @@
         </w:rPr>
         <w:tab/>
       </w:r>
-      <w:proofErr w:type="spellStart"/>
       <w:r>
         <w:rPr>
           <w:rFonts w:ascii="Times New Roman" w:hAnsi="Times New Roman" w:cs="Times New Roman"/>
@@ -558,7 +557,6 @@
         </w:rPr>
         <w:t>health.dta</w:t>
       </w:r>
-      <w:proofErr w:type="spellEnd"/>
       <w:r>
         <w:rPr>
           <w:rFonts w:ascii="Times New Roman" w:hAnsi="Times New Roman" w:cs="Times New Roman"/>
@@ -680,19 +678,8 @@
           <w:sz w:val="22"/>
           <w:szCs w:val="22"/>
         </w:rPr>
-        <w:t>white-</w:t>
-      </w:r>
-      <w:proofErr w:type="spellStart"/>
-      <w:r>
-        <w:rPr>
-          <w:rFonts w:ascii="Times New Roman" w:hAnsi="Times New Roman" w:cs="Times New Roman"/>
-          <w:i/>
-          <w:sz w:val="22"/>
-          <w:szCs w:val="22"/>
-        </w:rPr>
-        <w:t>test.R</w:t>
-      </w:r>
-      <w:proofErr w:type="spellEnd"/>
+        <w:t>white-test.R</w:t>
+      </w:r>
       <w:r>
         <w:rPr>
           <w:rFonts w:ascii="Times New Roman" w:hAnsi="Times New Roman" w:cs="Times New Roman"/>
@@ -869,7 +856,6 @@
         </w:rPr>
         <w:t xml:space="preserve"> by typing </w:t>
       </w:r>
-      <w:proofErr w:type="spellStart"/>
       <w:r>
         <w:rPr>
           <w:rFonts w:ascii="Times New Roman" w:hAnsi="Times New Roman" w:cs="Times New Roman"/>
@@ -896,7 +882,6 @@
         </w:rPr>
         <w:t>O</w:t>
       </w:r>
-      <w:proofErr w:type="spellEnd"/>
       <w:r>
         <w:rPr>
           <w:rFonts w:ascii="Times New Roman" w:hAnsi="Times New Roman" w:cs="Times New Roman"/>
@@ -927,7 +912,23 @@
           <w:sz w:val="22"/>
           <w:szCs w:val="22"/>
         </w:rPr>
-        <w:t xml:space="preserve"> the subdirectory Week 9 Lab – March 29 in</w:t>
+        <w:t xml:space="preserve"> the subdirectory </w:t>
+      </w:r>
+      <w:r>
+        <w:rPr>
+          <w:rFonts w:ascii="Times New Roman" w:hAnsi="Times New Roman" w:cs="Times New Roman"/>
+          <w:sz w:val="22"/>
+          <w:szCs w:val="22"/>
+        </w:rPr>
+        <w:t>Lab 7</w:t>
+      </w:r>
+      <w:r>
+        <w:rPr>
+          <w:rFonts w:ascii="Times New Roman" w:hAnsi="Times New Roman" w:cs="Times New Roman"/>
+          <w:sz w:val="22"/>
+          <w:szCs w:val="22"/>
+        </w:rPr>
+        <w:t xml:space="preserve"> – March 29 in</w:t>
       </w:r>
       <w:r>
         <w:rPr>
@@ -1077,23 +1078,14 @@
           <w:sz w:val="22"/>
           <w:szCs w:val="22"/>
         </w:rPr>
-        <w:t>-</w:t>
-      </w:r>
-      <w:proofErr w:type="gramStart"/>
+        <w:t xml:space="preserve">-2 </w:t>
+      </w:r>
       <w:r>
         <w:rPr>
           <w:color w:val="00B050"/>
           <w:sz w:val="22"/>
           <w:szCs w:val="22"/>
         </w:rPr>
-        <w:t xml:space="preserve">2 </w:t>
-      </w:r>
-      <w:r>
-        <w:rPr>
-          <w:color w:val="00B050"/>
-          <w:sz w:val="22"/>
-          <w:szCs w:val="22"/>
-        </w:rPr>
         <w:t xml:space="preserve"> </w:t>
       </w:r>
       <w:r>
@@ -1101,15 +1093,7 @@
           <w:sz w:val="22"/>
           <w:szCs w:val="22"/>
         </w:rPr>
-        <w:t>in</w:t>
-      </w:r>
-      <w:proofErr w:type="gramEnd"/>
-      <w:r>
-        <w:rPr>
-          <w:sz w:val="22"/>
-          <w:szCs w:val="22"/>
-        </w:rPr>
-        <w:t xml:space="preserve"> the R script </w:t>
+        <w:t xml:space="preserve">in the R script </w:t>
       </w:r>
       <w:r>
         <w:rPr>
@@ -1150,7 +1134,6 @@
         </w:rPr>
         <w:t xml:space="preserve"> </w:t>
       </w:r>
-      <w:proofErr w:type="spellStart"/>
       <w:r>
         <w:rPr>
           <w:i/>
@@ -1159,7 +1142,6 @@
         </w:rPr>
         <w:t>health.R</w:t>
       </w:r>
-      <w:proofErr w:type="spellEnd"/>
       <w:r>
         <w:rPr>
           <w:sz w:val="22"/>
@@ -1271,39 +1253,7 @@
           <w:sz w:val="22"/>
           <w:szCs w:val="22"/>
         </w:rPr>
-        <w:t xml:space="preserve">health &lt;- </w:t>
-      </w:r>
-      <w:proofErr w:type="spellStart"/>
-      <w:r>
-        <w:rPr>
-          <w:sz w:val="22"/>
-          <w:szCs w:val="22"/>
-        </w:rPr>
-        <w:t>read.dta</w:t>
-      </w:r>
-      <w:proofErr w:type="spellEnd"/>
-      <w:r>
-        <w:rPr>
-          <w:sz w:val="22"/>
-          <w:szCs w:val="22"/>
-        </w:rPr>
-        <w:t>(here("data","</w:t>
-      </w:r>
-      <w:proofErr w:type="spellStart"/>
-      <w:r>
-        <w:rPr>
-          <w:sz w:val="22"/>
-          <w:szCs w:val="22"/>
-        </w:rPr>
-        <w:t>OECD_health.dta</w:t>
-      </w:r>
-      <w:proofErr w:type="spellEnd"/>
-      <w:r>
-        <w:rPr>
-          <w:sz w:val="22"/>
-          <w:szCs w:val="22"/>
-        </w:rPr>
-        <w:t>"))</w:t>
+        <w:t>health &lt;- read.dta(here("data","OECD_health.dta"))</w:t>
       </w:r>
     </w:p>
     <w:p>
@@ -1398,36 +1348,14 @@
         </w:rPr>
         <w:t xml:space="preserve"> </w:t>
       </w:r>
-      <w:proofErr w:type="spellStart"/>
-      <w:proofErr w:type="gramStart"/>
-      <w:r>
-        <w:rPr>
-          <w:rFonts w:ascii="Courier New" w:hAnsi="Courier New" w:cs="Courier New"/>
-          <w:color w:val="0070C0"/>
-          <w:sz w:val="20"/>
-          <w:szCs w:val="20"/>
-        </w:rPr>
-        <w:t>read.dta</w:t>
-      </w:r>
-      <w:proofErr w:type="spellEnd"/>
-      <w:r>
-        <w:rPr>
-          <w:rFonts w:ascii="Courier New" w:hAnsi="Courier New" w:cs="Courier New"/>
-          <w:color w:val="0070C0"/>
-          <w:sz w:val="20"/>
-          <w:szCs w:val="20"/>
-        </w:rPr>
-        <w:t>(</w:t>
-      </w:r>
-      <w:proofErr w:type="gramEnd"/>
-      <w:r>
-        <w:rPr>
-          <w:rFonts w:ascii="Courier New" w:hAnsi="Courier New" w:cs="Courier New"/>
-          <w:color w:val="0070C0"/>
-          <w:sz w:val="20"/>
-          <w:szCs w:val="20"/>
-        </w:rPr>
-        <w:t>"</w:t>
+      <w:r>
+        <w:rPr>
+          <w:rFonts w:ascii="Courier New" w:hAnsi="Courier New" w:cs="Courier New"/>
+          <w:color w:val="0070C0"/>
+          <w:sz w:val="20"/>
+          <w:szCs w:val="20"/>
+        </w:rPr>
+        <w:t>read.dta("</w:t>
       </w:r>
       <w:r>
         <w:rPr>
@@ -1447,7 +1375,6 @@
         </w:rPr>
         <w:t>:/</w:t>
       </w:r>
-      <w:proofErr w:type="spellStart"/>
       <w:r>
         <w:rPr>
           <w:rFonts w:ascii="Courier New" w:hAnsi="Courier New" w:cs="Courier New"/>
@@ -1475,7 +1402,6 @@
         </w:rPr>
         <w:t>health.dta</w:t>
       </w:r>
-      <w:proofErr w:type="spellEnd"/>
       <w:r>
         <w:rPr>
           <w:rFonts w:ascii="Courier New" w:hAnsi="Courier New" w:cs="Courier New"/>
@@ -1671,7 +1597,6 @@
         </w:rPr>
         <w:t xml:space="preserve"> </w:t>
       </w:r>
-      <w:proofErr w:type="gramStart"/>
       <w:r>
         <w:rPr>
           <w:rFonts w:ascii="Courier New" w:hAnsi="Courier New" w:cs="Courier New"/>
@@ -1681,8 +1606,6 @@
         </w:rPr>
         <w:t>plot(</w:t>
       </w:r>
-      <w:proofErr w:type="spellStart"/>
-      <w:proofErr w:type="gramEnd"/>
       <w:r>
         <w:rPr>
           <w:rFonts w:ascii="Courier New" w:hAnsi="Courier New" w:cs="Courier New"/>
@@ -1710,7 +1633,6 @@
         </w:rPr>
         <w:t>health_expend</w:t>
       </w:r>
-      <w:proofErr w:type="spellEnd"/>
       <w:r>
         <w:rPr>
           <w:rFonts w:ascii="Courier New" w:hAnsi="Courier New" w:cs="Courier New"/>
@@ -1720,7 +1642,6 @@
         </w:rPr>
         <w:t xml:space="preserve">, </w:t>
       </w:r>
-      <w:proofErr w:type="spellStart"/>
       <w:r>
         <w:rPr>
           <w:rFonts w:ascii="Courier New" w:hAnsi="Courier New" w:cs="Courier New"/>
@@ -1748,35 +1669,14 @@
         </w:rPr>
         <w:t>life_expect</w:t>
       </w:r>
-      <w:proofErr w:type="spellEnd"/>
-      <w:r>
-        <w:rPr>
-          <w:rFonts w:ascii="Courier New" w:hAnsi="Courier New" w:cs="Courier New"/>
-          <w:color w:val="0070C0"/>
-          <w:sz w:val="20"/>
-          <w:szCs w:val="20"/>
-        </w:rPr>
-        <w:t xml:space="preserve">, </w:t>
-      </w:r>
-      <w:proofErr w:type="spellStart"/>
-      <w:r>
-        <w:rPr>
-          <w:rFonts w:ascii="Courier New" w:hAnsi="Courier New" w:cs="Courier New"/>
-          <w:color w:val="0070C0"/>
-          <w:sz w:val="20"/>
-          <w:szCs w:val="20"/>
-        </w:rPr>
-        <w:t>pch</w:t>
-      </w:r>
-      <w:proofErr w:type="spellEnd"/>
-      <w:r>
-        <w:rPr>
-          <w:rFonts w:ascii="Courier New" w:hAnsi="Courier New" w:cs="Courier New"/>
-          <w:color w:val="0070C0"/>
-          <w:sz w:val="20"/>
-          <w:szCs w:val="20"/>
-        </w:rPr>
-        <w:t>=19)</w:t>
+      <w:r>
+        <w:rPr>
+          <w:rFonts w:ascii="Courier New" w:hAnsi="Courier New" w:cs="Courier New"/>
+          <w:color w:val="0070C0"/>
+          <w:sz w:val="20"/>
+          <w:szCs w:val="20"/>
+        </w:rPr>
+        <w:t>, pch=19)</w:t>
       </w:r>
     </w:p>
     <w:p>
@@ -1818,8 +1718,6 @@
         </w:rPr>
         <w:t xml:space="preserve"> </w:t>
       </w:r>
-      <w:proofErr w:type="spellStart"/>
-      <w:proofErr w:type="gramStart"/>
       <w:r>
         <w:rPr>
           <w:rFonts w:ascii="Courier New" w:hAnsi="Courier New" w:cs="Courier New"/>
@@ -1829,7 +1727,6 @@
         </w:rPr>
         <w:t>abline</w:t>
       </w:r>
-      <w:proofErr w:type="spellEnd"/>
       <w:r>
         <w:rPr>
           <w:rFonts w:ascii="Courier New" w:hAnsi="Courier New" w:cs="Courier New"/>
@@ -1839,28 +1736,51 @@
         </w:rPr>
         <w:t>(</w:t>
       </w:r>
-      <w:proofErr w:type="spellStart"/>
-      <w:proofErr w:type="gramEnd"/>
-      <w:r>
-        <w:rPr>
-          <w:rFonts w:ascii="Courier New" w:hAnsi="Courier New" w:cs="Courier New"/>
-          <w:color w:val="0070C0"/>
-          <w:sz w:val="20"/>
-          <w:szCs w:val="20"/>
-        </w:rPr>
-        <w:t>lm</w:t>
-      </w:r>
-      <w:proofErr w:type="spellEnd"/>
-      <w:r>
-        <w:rPr>
-          <w:rFonts w:ascii="Courier New" w:hAnsi="Courier New" w:cs="Courier New"/>
-          <w:color w:val="0070C0"/>
-          <w:sz w:val="20"/>
-          <w:szCs w:val="20"/>
-        </w:rPr>
-        <w:t>(</w:t>
-      </w:r>
-      <w:proofErr w:type="spellStart"/>
+      <w:r>
+        <w:rPr>
+          <w:rFonts w:ascii="Courier New" w:hAnsi="Courier New" w:cs="Courier New"/>
+          <w:color w:val="0070C0"/>
+          <w:sz w:val="20"/>
+          <w:szCs w:val="20"/>
+        </w:rPr>
+        <w:t>lm(health</w:t>
+      </w:r>
+      <w:r>
+        <w:rPr>
+          <w:rFonts w:ascii="Courier New" w:hAnsi="Courier New" w:cs="Courier New"/>
+          <w:color w:val="0070C0"/>
+          <w:sz w:val="20"/>
+          <w:szCs w:val="20"/>
+        </w:rPr>
+        <w:t>$</w:t>
+      </w:r>
+      <w:r>
+        <w:rPr>
+          <w:rFonts w:ascii="Courier New" w:hAnsi="Courier New" w:cs="Courier New"/>
+          <w:color w:val="0070C0"/>
+          <w:sz w:val="20"/>
+          <w:szCs w:val="20"/>
+        </w:rPr>
+        <w:t xml:space="preserve">life_expect </w:t>
+      </w:r>
+      <w:r>
+        <w:rPr>
+          <w:rFonts w:ascii="Courier New" w:hAnsi="Courier New" w:cs="Courier New"/>
+          <w:color w:val="0070C0"/>
+          <w:sz w:val="20"/>
+          <w:szCs w:val="20"/>
+        </w:rPr>
+        <w:t>~</w:t>
+      </w:r>
+      <w:r>
+        <w:rPr>
+          <w:rFonts w:ascii="Courier New" w:hAnsi="Courier New" w:cs="Courier New"/>
+          <w:color w:val="0070C0"/>
+          <w:sz w:val="20"/>
+          <w:szCs w:val="20"/>
+        </w:rPr>
+        <w:t xml:space="preserve"> </w:t>
+      </w:r>
       <w:r>
         <w:rPr>
           <w:rFonts w:ascii="Courier New" w:hAnsi="Courier New" w:cs="Courier New"/>
@@ -1886,73 +1806,7 @@
           <w:sz w:val="20"/>
           <w:szCs w:val="20"/>
         </w:rPr>
-        <w:t>life_expect</w:t>
-      </w:r>
-      <w:proofErr w:type="spellEnd"/>
-      <w:r>
-        <w:rPr>
-          <w:rFonts w:ascii="Courier New" w:hAnsi="Courier New" w:cs="Courier New"/>
-          <w:color w:val="0070C0"/>
-          <w:sz w:val="20"/>
-          <w:szCs w:val="20"/>
-        </w:rPr>
-        <w:t xml:space="preserve"> </w:t>
-      </w:r>
-      <w:r>
-        <w:rPr>
-          <w:rFonts w:ascii="Courier New" w:hAnsi="Courier New" w:cs="Courier New"/>
-          <w:color w:val="0070C0"/>
-          <w:sz w:val="20"/>
-          <w:szCs w:val="20"/>
-        </w:rPr>
-        <w:t>~</w:t>
-      </w:r>
-      <w:r>
-        <w:rPr>
-          <w:rFonts w:ascii="Courier New" w:hAnsi="Courier New" w:cs="Courier New"/>
-          <w:color w:val="0070C0"/>
-          <w:sz w:val="20"/>
-          <w:szCs w:val="20"/>
-        </w:rPr>
-        <w:t xml:space="preserve"> </w:t>
-      </w:r>
-      <w:proofErr w:type="spellStart"/>
-      <w:r>
-        <w:rPr>
-          <w:rFonts w:ascii="Courier New" w:hAnsi="Courier New" w:cs="Courier New"/>
-          <w:color w:val="0070C0"/>
-          <w:sz w:val="20"/>
-          <w:szCs w:val="20"/>
-        </w:rPr>
-        <w:t>health</w:t>
-      </w:r>
-      <w:r>
-        <w:rPr>
-          <w:rFonts w:ascii="Courier New" w:hAnsi="Courier New" w:cs="Courier New"/>
-          <w:color w:val="0070C0"/>
-          <w:sz w:val="20"/>
-          <w:szCs w:val="20"/>
-        </w:rPr>
-        <w:t>$</w:t>
-      </w:r>
-      <w:r>
-        <w:rPr>
-          <w:rFonts w:ascii="Courier New" w:hAnsi="Courier New" w:cs="Courier New"/>
-          <w:color w:val="0070C0"/>
-          <w:sz w:val="20"/>
-          <w:szCs w:val="20"/>
-        </w:rPr>
-        <w:t>health_expend</w:t>
-      </w:r>
-      <w:proofErr w:type="spellEnd"/>
-      <w:r>
-        <w:rPr>
-          <w:rFonts w:ascii="Courier New" w:hAnsi="Courier New" w:cs="Courier New"/>
-          <w:color w:val="0070C0"/>
-          <w:sz w:val="20"/>
-          <w:szCs w:val="20"/>
-        </w:rPr>
-        <w:t>))</w:t>
+        <w:t>health_expend))</w:t>
       </w:r>
     </w:p>
     <w:p>
@@ -2100,27 +1954,7 @@
           <w:sz w:val="20"/>
           <w:szCs w:val="20"/>
         </w:rPr>
-        <w:t xml:space="preserve">subset &lt;- </w:t>
-      </w:r>
-      <w:proofErr w:type="gramStart"/>
-      <w:r>
-        <w:rPr>
-          <w:rFonts w:ascii="Courier New" w:hAnsi="Courier New" w:cs="Courier New"/>
-          <w:color w:val="0070C0"/>
-          <w:sz w:val="20"/>
-          <w:szCs w:val="20"/>
-        </w:rPr>
-        <w:t>subset(</w:t>
-      </w:r>
-      <w:proofErr w:type="gramEnd"/>
-      <w:r>
-        <w:rPr>
-          <w:rFonts w:ascii="Courier New" w:hAnsi="Courier New" w:cs="Courier New"/>
-          <w:color w:val="0070C0"/>
-          <w:sz w:val="20"/>
-          <w:szCs w:val="20"/>
-        </w:rPr>
-        <w:t>health, country != "South Africa")</w:t>
+        <w:t>subset &lt;- subset(health, country != "South Africa")</w:t>
       </w:r>
     </w:p>
     <w:p>
@@ -2432,7 +2266,6 @@
         </w:rPr>
         <w:t xml:space="preserve"> to examine the normality of the dependent variable (</w:t>
       </w:r>
-      <w:proofErr w:type="spellStart"/>
       <w:r>
         <w:rPr>
           <w:rFonts w:ascii="Times New Roman" w:hAnsi="Times New Roman" w:cs="Times New Roman"/>
@@ -2442,7 +2275,6 @@
         </w:rPr>
         <w:t>life_expect</w:t>
       </w:r>
-      <w:proofErr w:type="spellEnd"/>
       <w:r>
         <w:rPr>
           <w:rFonts w:ascii="Times New Roman" w:hAnsi="Times New Roman" w:cs="Times New Roman"/>
@@ -2467,7 +2299,6 @@
         </w:rPr>
         <w:t xml:space="preserve">side displays a histogram of </w:t>
       </w:r>
-      <w:proofErr w:type="spellStart"/>
       <w:r>
         <w:rPr>
           <w:rFonts w:ascii="Times New Roman" w:hAnsi="Times New Roman" w:cs="Times New Roman"/>
@@ -2477,7 +2308,6 @@
         </w:rPr>
         <w:t>life_expect</w:t>
       </w:r>
-      <w:proofErr w:type="spellEnd"/>
       <w:r>
         <w:rPr>
           <w:rFonts w:ascii="Times New Roman" w:hAnsi="Times New Roman" w:cs="Times New Roman"/>
@@ -2502,7 +2332,6 @@
         </w:rPr>
         <w:t xml:space="preserve">side displays the normal quantile plot of </w:t>
       </w:r>
-      <w:proofErr w:type="spellStart"/>
       <w:r>
         <w:rPr>
           <w:rFonts w:ascii="Times New Roman" w:hAnsi="Times New Roman" w:cs="Times New Roman"/>
@@ -2510,17 +2339,7 @@
           <w:sz w:val="22"/>
           <w:szCs w:val="22"/>
         </w:rPr>
-        <w:t>life_expect</w:t>
-      </w:r>
-      <w:proofErr w:type="spellEnd"/>
-      <w:r>
-        <w:rPr>
-          <w:rFonts w:ascii="Times New Roman" w:hAnsi="Times New Roman" w:cs="Times New Roman"/>
-          <w:i/>
-          <w:sz w:val="22"/>
-          <w:szCs w:val="22"/>
-        </w:rPr>
-        <w:t xml:space="preserve"> </w:t>
+        <w:t xml:space="preserve">life_expect </w:t>
       </w:r>
       <w:r>
         <w:rPr>
@@ -2571,7 +2390,6 @@
         </w:rPr>
         <w:t xml:space="preserve"> </w:t>
       </w:r>
-      <w:proofErr w:type="gramStart"/>
       <w:r>
         <w:rPr>
           <w:rFonts w:ascii="Courier New" w:hAnsi="Courier New" w:cs="Courier New"/>
@@ -2581,8 +2399,6 @@
         </w:rPr>
         <w:t>hist(</w:t>
       </w:r>
-      <w:proofErr w:type="spellStart"/>
-      <w:proofErr w:type="gramEnd"/>
       <w:r>
         <w:rPr>
           <w:rFonts w:ascii="Courier New" w:hAnsi="Courier New" w:cs="Courier New"/>
@@ -2610,35 +2426,14 @@
         </w:rPr>
         <w:t>life_expect</w:t>
       </w:r>
-      <w:proofErr w:type="spellEnd"/>
-      <w:r>
-        <w:rPr>
-          <w:rFonts w:ascii="Courier New" w:hAnsi="Courier New" w:cs="Courier New"/>
-          <w:color w:val="0070C0"/>
-          <w:sz w:val="20"/>
-          <w:szCs w:val="20"/>
-        </w:rPr>
-        <w:t xml:space="preserve">, </w:t>
-      </w:r>
-      <w:proofErr w:type="spellStart"/>
-      <w:r>
-        <w:rPr>
-          <w:rFonts w:ascii="Courier New" w:hAnsi="Courier New" w:cs="Courier New"/>
-          <w:color w:val="0070C0"/>
-          <w:sz w:val="20"/>
-          <w:szCs w:val="20"/>
-        </w:rPr>
-        <w:t>freq</w:t>
-      </w:r>
-      <w:proofErr w:type="spellEnd"/>
-      <w:r>
-        <w:rPr>
-          <w:rFonts w:ascii="Courier New" w:hAnsi="Courier New" w:cs="Courier New"/>
-          <w:color w:val="0070C0"/>
-          <w:sz w:val="20"/>
-          <w:szCs w:val="20"/>
-        </w:rPr>
-        <w:t xml:space="preserve"> = FALSE)</w:t>
+      <w:r>
+        <w:rPr>
+          <w:rFonts w:ascii="Courier New" w:hAnsi="Courier New" w:cs="Courier New"/>
+          <w:color w:val="0070C0"/>
+          <w:sz w:val="20"/>
+          <w:szCs w:val="20"/>
+        </w:rPr>
+        <w:t>, freq = FALSE)</w:t>
       </w:r>
     </w:p>
     <w:p>
@@ -2681,17 +2476,60 @@
         </w:rPr>
         <w:t xml:space="preserve"> </w:t>
       </w:r>
-      <w:proofErr w:type="spellStart"/>
-      <w:r>
-        <w:rPr>
-          <w:rFonts w:ascii="Courier New" w:hAnsi="Courier New" w:cs="Courier New"/>
-          <w:color w:val="0070C0"/>
-          <w:sz w:val="20"/>
-          <w:szCs w:val="20"/>
-        </w:rPr>
-        <w:t>qqnorm</w:t>
-      </w:r>
-      <w:proofErr w:type="spellEnd"/>
+      <w:r>
+        <w:rPr>
+          <w:rFonts w:ascii="Courier New" w:hAnsi="Courier New" w:cs="Courier New"/>
+          <w:color w:val="0070C0"/>
+          <w:sz w:val="20"/>
+          <w:szCs w:val="20"/>
+        </w:rPr>
+        <w:t>qqnorm(</w:t>
+      </w:r>
+      <w:r>
+        <w:rPr>
+          <w:rFonts w:ascii="Courier New" w:hAnsi="Courier New" w:cs="Courier New"/>
+          <w:color w:val="0070C0"/>
+          <w:sz w:val="20"/>
+          <w:szCs w:val="20"/>
+        </w:rPr>
+        <w:t>subset</w:t>
+      </w:r>
+      <w:r>
+        <w:rPr>
+          <w:rFonts w:ascii="Courier New" w:hAnsi="Courier New" w:cs="Courier New"/>
+          <w:color w:val="0070C0"/>
+          <w:sz w:val="20"/>
+          <w:szCs w:val="20"/>
+        </w:rPr>
+        <w:t>$</w:t>
+      </w:r>
+      <w:r>
+        <w:rPr>
+          <w:rFonts w:ascii="Courier New" w:hAnsi="Courier New" w:cs="Courier New"/>
+          <w:color w:val="0070C0"/>
+          <w:sz w:val="20"/>
+          <w:szCs w:val="20"/>
+        </w:rPr>
+        <w:t>life_expect</w:t>
+      </w:r>
+      <w:r>
+        <w:rPr>
+          <w:rFonts w:ascii="Courier New" w:hAnsi="Courier New" w:cs="Courier New"/>
+          <w:color w:val="0070C0"/>
+          <w:sz w:val="20"/>
+          <w:szCs w:val="20"/>
+        </w:rPr>
+        <w:t xml:space="preserve">); </w:t>
+      </w:r>
+      <w:r>
+        <w:rPr>
+          <w:rFonts w:ascii="Courier New" w:hAnsi="Courier New" w:cs="Courier New"/>
+          <w:color w:val="0070C0"/>
+          <w:sz w:val="20"/>
+          <w:szCs w:val="20"/>
+        </w:rPr>
+        <w:t>qqline</w:t>
+      </w:r>
       <w:r>
         <w:rPr>
           <w:rFonts w:ascii="Courier New" w:hAnsi="Courier New" w:cs="Courier New"/>
@@ -2701,7 +2539,6 @@
         </w:rPr>
         <w:t>(</w:t>
       </w:r>
-      <w:proofErr w:type="spellStart"/>
       <w:r>
         <w:rPr>
           <w:rFonts w:ascii="Courier New" w:hAnsi="Courier New" w:cs="Courier New"/>
@@ -2729,171 +2566,110 @@
         </w:rPr>
         <w:t>life_expect</w:t>
       </w:r>
-      <w:proofErr w:type="spellEnd"/>
-      <w:r>
-        <w:rPr>
-          <w:rFonts w:ascii="Courier New" w:hAnsi="Courier New" w:cs="Courier New"/>
-          <w:color w:val="0070C0"/>
-          <w:sz w:val="20"/>
-          <w:szCs w:val="20"/>
-        </w:rPr>
-        <w:t xml:space="preserve">); </w:t>
-      </w:r>
-      <w:proofErr w:type="spellStart"/>
-      <w:r>
-        <w:rPr>
-          <w:rFonts w:ascii="Courier New" w:hAnsi="Courier New" w:cs="Courier New"/>
-          <w:color w:val="0070C0"/>
-          <w:sz w:val="20"/>
-          <w:szCs w:val="20"/>
-        </w:rPr>
-        <w:t>qqline</w:t>
-      </w:r>
-      <w:proofErr w:type="spellEnd"/>
-      <w:r>
-        <w:rPr>
-          <w:rFonts w:ascii="Courier New" w:hAnsi="Courier New" w:cs="Courier New"/>
-          <w:color w:val="0070C0"/>
-          <w:sz w:val="20"/>
-          <w:szCs w:val="20"/>
-        </w:rPr>
-        <w:t>(</w:t>
-      </w:r>
-      <w:proofErr w:type="spellStart"/>
-      <w:r>
-        <w:rPr>
-          <w:rFonts w:ascii="Courier New" w:hAnsi="Courier New" w:cs="Courier New"/>
-          <w:color w:val="0070C0"/>
-          <w:sz w:val="20"/>
-          <w:szCs w:val="20"/>
-        </w:rPr>
-        <w:t>subset</w:t>
-      </w:r>
-      <w:r>
-        <w:rPr>
-          <w:rFonts w:ascii="Courier New" w:hAnsi="Courier New" w:cs="Courier New"/>
-          <w:color w:val="0070C0"/>
-          <w:sz w:val="20"/>
-          <w:szCs w:val="20"/>
-        </w:rPr>
-        <w:t>$</w:t>
-      </w:r>
-      <w:r>
-        <w:rPr>
-          <w:rFonts w:ascii="Courier New" w:hAnsi="Courier New" w:cs="Courier New"/>
-          <w:color w:val="0070C0"/>
-          <w:sz w:val="20"/>
-          <w:szCs w:val="20"/>
+      <w:r>
+        <w:rPr>
+          <w:rFonts w:ascii="Courier New" w:hAnsi="Courier New" w:cs="Courier New"/>
+          <w:color w:val="0070C0"/>
+          <w:sz w:val="20"/>
+          <w:szCs w:val="20"/>
+        </w:rPr>
+        <w:t>)</w:t>
+      </w:r>
+    </w:p>
+    <w:p>
+      <w:pPr>
+        <w:rPr>
+          <w:rFonts w:ascii="Times New Roman" w:hAnsi="Times New Roman" w:cs="Times New Roman"/>
+          <w:sz w:val="22"/>
+          <w:szCs w:val="22"/>
+        </w:rPr>
+      </w:pPr>
+    </w:p>
+    <w:p>
+      <w:pPr>
+        <w:rPr>
+          <w:rFonts w:ascii="Times New Roman" w:hAnsi="Times New Roman" w:cs="Times New Roman"/>
+          <w:sz w:val="22"/>
+          <w:szCs w:val="22"/>
+        </w:rPr>
+      </w:pPr>
+      <w:r>
+        <w:rPr>
+          <w:rFonts w:ascii="Times New Roman" w:hAnsi="Times New Roman" w:cs="Times New Roman"/>
+          <w:sz w:val="22"/>
+          <w:szCs w:val="22"/>
+        </w:rPr>
+        <w:t>For a comparison,</w:t>
+      </w:r>
+      <w:r>
+        <w:rPr>
+          <w:rFonts w:ascii="Times New Roman" w:hAnsi="Times New Roman" w:cs="Times New Roman"/>
+          <w:sz w:val="22"/>
+          <w:szCs w:val="22"/>
+        </w:rPr>
+        <w:t xml:space="preserve"> </w:t>
+      </w:r>
+      <w:r>
+        <w:rPr>
+          <w:rFonts w:ascii="Times New Roman" w:hAnsi="Times New Roman" w:cs="Times New Roman"/>
+          <w:sz w:val="22"/>
+          <w:szCs w:val="22"/>
+        </w:rPr>
+        <w:t xml:space="preserve">run </w:t>
+      </w:r>
+      <w:r>
+        <w:rPr>
+          <w:rFonts w:ascii="Times New Roman" w:hAnsi="Times New Roman" w:cs="Times New Roman"/>
+          <w:color w:val="00B050"/>
+          <w:sz w:val="22"/>
+          <w:szCs w:val="22"/>
+        </w:rPr>
+        <w:t>line</w:t>
+      </w:r>
+      <w:r>
+        <w:rPr>
+          <w:rFonts w:ascii="Times New Roman" w:hAnsi="Times New Roman" w:cs="Times New Roman"/>
+          <w:color w:val="00B050"/>
+          <w:sz w:val="22"/>
+          <w:szCs w:val="22"/>
+        </w:rPr>
+        <w:t xml:space="preserve">s </w:t>
+      </w:r>
+      <w:r>
+        <w:rPr>
+          <w:rFonts w:ascii="Times New Roman" w:hAnsi="Times New Roman" w:cs="Times New Roman"/>
+          <w:color w:val="00B050"/>
+          <w:sz w:val="22"/>
+          <w:szCs w:val="22"/>
+        </w:rPr>
+        <w:t>34-35</w:t>
+      </w:r>
+      <w:r>
+        <w:rPr>
+          <w:rFonts w:ascii="Times New Roman" w:hAnsi="Times New Roman" w:cs="Times New Roman"/>
+          <w:color w:val="00B050"/>
+          <w:sz w:val="22"/>
+          <w:szCs w:val="22"/>
+        </w:rPr>
+        <w:t xml:space="preserve"> </w:t>
+      </w:r>
+      <w:r>
+        <w:rPr>
+          <w:rFonts w:ascii="Times New Roman" w:hAnsi="Times New Roman" w:cs="Times New Roman"/>
+          <w:sz w:val="22"/>
+          <w:szCs w:val="22"/>
+        </w:rPr>
+        <w:t xml:space="preserve">to examine the normality of the natural log of </w:t>
+      </w:r>
+      <w:r>
+        <w:rPr>
+          <w:rFonts w:ascii="Times New Roman" w:hAnsi="Times New Roman" w:cs="Times New Roman"/>
+          <w:i/>
+          <w:sz w:val="22"/>
+          <w:szCs w:val="22"/>
         </w:rPr>
         <w:t>life_expect</w:t>
       </w:r>
-      <w:proofErr w:type="spellEnd"/>
-      <w:r>
-        <w:rPr>
-          <w:rFonts w:ascii="Courier New" w:hAnsi="Courier New" w:cs="Courier New"/>
-          <w:color w:val="0070C0"/>
-          <w:sz w:val="20"/>
-          <w:szCs w:val="20"/>
-        </w:rPr>
-        <w:t>)</w:t>
-      </w:r>
-    </w:p>
-    <w:p>
-      <w:pPr>
-        <w:rPr>
-          <w:rFonts w:ascii="Times New Roman" w:hAnsi="Times New Roman" w:cs="Times New Roman"/>
-          <w:sz w:val="22"/>
-          <w:szCs w:val="22"/>
-        </w:rPr>
-      </w:pPr>
-    </w:p>
-    <w:p>
-      <w:pPr>
-        <w:rPr>
-          <w:rFonts w:ascii="Times New Roman" w:hAnsi="Times New Roman" w:cs="Times New Roman"/>
-          <w:sz w:val="22"/>
-          <w:szCs w:val="22"/>
-        </w:rPr>
-      </w:pPr>
-      <w:r>
-        <w:rPr>
-          <w:rFonts w:ascii="Times New Roman" w:hAnsi="Times New Roman" w:cs="Times New Roman"/>
-          <w:sz w:val="22"/>
-          <w:szCs w:val="22"/>
-        </w:rPr>
-        <w:t>For a comparison,</w:t>
-      </w:r>
-      <w:r>
-        <w:rPr>
-          <w:rFonts w:ascii="Times New Roman" w:hAnsi="Times New Roman" w:cs="Times New Roman"/>
-          <w:sz w:val="22"/>
-          <w:szCs w:val="22"/>
-        </w:rPr>
-        <w:t xml:space="preserve"> </w:t>
-      </w:r>
-      <w:r>
-        <w:rPr>
-          <w:rFonts w:ascii="Times New Roman" w:hAnsi="Times New Roman" w:cs="Times New Roman"/>
-          <w:sz w:val="22"/>
-          <w:szCs w:val="22"/>
-        </w:rPr>
-        <w:t xml:space="preserve">run </w:t>
-      </w:r>
-      <w:r>
-        <w:rPr>
-          <w:rFonts w:ascii="Times New Roman" w:hAnsi="Times New Roman" w:cs="Times New Roman"/>
-          <w:color w:val="00B050"/>
-          <w:sz w:val="22"/>
-          <w:szCs w:val="22"/>
-        </w:rPr>
-        <w:t>line</w:t>
-      </w:r>
-      <w:r>
-        <w:rPr>
-          <w:rFonts w:ascii="Times New Roman" w:hAnsi="Times New Roman" w:cs="Times New Roman"/>
-          <w:color w:val="00B050"/>
-          <w:sz w:val="22"/>
-          <w:szCs w:val="22"/>
-        </w:rPr>
-        <w:t xml:space="preserve">s </w:t>
-      </w:r>
-      <w:r>
-        <w:rPr>
-          <w:rFonts w:ascii="Times New Roman" w:hAnsi="Times New Roman" w:cs="Times New Roman"/>
-          <w:color w:val="00B050"/>
-          <w:sz w:val="22"/>
-          <w:szCs w:val="22"/>
-        </w:rPr>
-        <w:t>34-35</w:t>
-      </w:r>
-      <w:r>
-        <w:rPr>
-          <w:rFonts w:ascii="Times New Roman" w:hAnsi="Times New Roman" w:cs="Times New Roman"/>
-          <w:color w:val="00B050"/>
-          <w:sz w:val="22"/>
-          <w:szCs w:val="22"/>
-        </w:rPr>
-        <w:t xml:space="preserve"> </w:t>
-      </w:r>
-      <w:r>
-        <w:rPr>
-          <w:rFonts w:ascii="Times New Roman" w:hAnsi="Times New Roman" w:cs="Times New Roman"/>
-          <w:sz w:val="22"/>
-          <w:szCs w:val="22"/>
-        </w:rPr>
-        <w:t xml:space="preserve">to examine the normality of the natural log of </w:t>
-      </w:r>
-      <w:proofErr w:type="spellStart"/>
-      <w:r>
-        <w:rPr>
-          <w:rFonts w:ascii="Times New Roman" w:hAnsi="Times New Roman" w:cs="Times New Roman"/>
-          <w:i/>
-          <w:sz w:val="22"/>
-          <w:szCs w:val="22"/>
-        </w:rPr>
-        <w:t>life_expect</w:t>
-      </w:r>
-      <w:proofErr w:type="spellEnd"/>
       <w:r>
         <w:rPr>
           <w:rFonts w:ascii="Times New Roman" w:hAnsi="Times New Roman" w:cs="Times New Roman"/>
@@ -2959,17 +2735,7 @@
           <w:sz w:val="20"/>
           <w:szCs w:val="20"/>
         </w:rPr>
-        <w:t>log(</w:t>
-      </w:r>
-      <w:proofErr w:type="spellStart"/>
-      <w:r>
-        <w:rPr>
-          <w:rFonts w:ascii="Courier New" w:hAnsi="Courier New" w:cs="Courier New"/>
-          <w:color w:val="0070C0"/>
-          <w:sz w:val="20"/>
-          <w:szCs w:val="20"/>
-        </w:rPr>
-        <w:t>subset</w:t>
+        <w:t>log(subset</w:t>
       </w:r>
       <w:r>
         <w:rPr>
@@ -2987,46 +2753,16 @@
           <w:sz w:val="20"/>
           <w:szCs w:val="20"/>
         </w:rPr>
-        <w:t>life_expect</w:t>
-      </w:r>
-      <w:proofErr w:type="spellEnd"/>
-      <w:r>
-        <w:rPr>
-          <w:rFonts w:ascii="Courier New" w:hAnsi="Courier New" w:cs="Courier New"/>
-          <w:color w:val="0070C0"/>
-          <w:sz w:val="20"/>
-          <w:szCs w:val="20"/>
-        </w:rPr>
-        <w:t>)</w:t>
-      </w:r>
-      <w:r>
-        <w:rPr>
-          <w:rFonts w:ascii="Courier New" w:hAnsi="Courier New" w:cs="Courier New"/>
-          <w:color w:val="0070C0"/>
-          <w:sz w:val="20"/>
-          <w:szCs w:val="20"/>
-        </w:rPr>
-        <w:t xml:space="preserve">, </w:t>
-      </w:r>
-      <w:proofErr w:type="spellStart"/>
-      <w:r>
-        <w:rPr>
-          <w:rFonts w:ascii="Courier New" w:hAnsi="Courier New" w:cs="Courier New"/>
-          <w:color w:val="0070C0"/>
-          <w:sz w:val="20"/>
-          <w:szCs w:val="20"/>
-        </w:rPr>
-        <w:t>freq</w:t>
-      </w:r>
-      <w:proofErr w:type="spellEnd"/>
-      <w:r>
-        <w:rPr>
-          <w:rFonts w:ascii="Courier New" w:hAnsi="Courier New" w:cs="Courier New"/>
-          <w:color w:val="0070C0"/>
-          <w:sz w:val="20"/>
-          <w:szCs w:val="20"/>
-        </w:rPr>
-        <w:t xml:space="preserve"> = FALSE)</w:t>
+        <w:t>life_expect)</w:t>
+      </w:r>
+      <w:r>
+        <w:rPr>
+          <w:rFonts w:ascii="Courier New" w:hAnsi="Courier New" w:cs="Courier New"/>
+          <w:color w:val="0070C0"/>
+          <w:sz w:val="20"/>
+          <w:szCs w:val="20"/>
+        </w:rPr>
+        <w:t>, freq = FALSE)</w:t>
       </w:r>
     </w:p>
     <w:p>
@@ -3069,17 +2805,60 @@
         </w:rPr>
         <w:t xml:space="preserve"> </w:t>
       </w:r>
-      <w:proofErr w:type="spellStart"/>
-      <w:r>
-        <w:rPr>
-          <w:rFonts w:ascii="Courier New" w:hAnsi="Courier New" w:cs="Courier New"/>
-          <w:color w:val="0070C0"/>
-          <w:sz w:val="20"/>
-          <w:szCs w:val="20"/>
-        </w:rPr>
-        <w:t>qqnorm</w:t>
-      </w:r>
-      <w:proofErr w:type="spellEnd"/>
+      <w:r>
+        <w:rPr>
+          <w:rFonts w:ascii="Courier New" w:hAnsi="Courier New" w:cs="Courier New"/>
+          <w:color w:val="0070C0"/>
+          <w:sz w:val="20"/>
+          <w:szCs w:val="20"/>
+        </w:rPr>
+        <w:t>qqnorm(</w:t>
+      </w:r>
+      <w:r>
+        <w:rPr>
+          <w:rFonts w:ascii="Courier New" w:hAnsi="Courier New" w:cs="Courier New"/>
+          <w:color w:val="0070C0"/>
+          <w:sz w:val="20"/>
+          <w:szCs w:val="20"/>
+        </w:rPr>
+        <w:t>log(subset</w:t>
+      </w:r>
+      <w:r>
+        <w:rPr>
+          <w:rFonts w:ascii="Courier New" w:hAnsi="Courier New" w:cs="Courier New"/>
+          <w:color w:val="0070C0"/>
+          <w:sz w:val="20"/>
+          <w:szCs w:val="20"/>
+        </w:rPr>
+        <w:t>$</w:t>
+      </w:r>
+      <w:r>
+        <w:rPr>
+          <w:rFonts w:ascii="Courier New" w:hAnsi="Courier New" w:cs="Courier New"/>
+          <w:color w:val="0070C0"/>
+          <w:sz w:val="20"/>
+          <w:szCs w:val="20"/>
+        </w:rPr>
+        <w:t>life_expect)</w:t>
+      </w:r>
+      <w:r>
+        <w:rPr>
+          <w:rFonts w:ascii="Courier New" w:hAnsi="Courier New" w:cs="Courier New"/>
+          <w:color w:val="0070C0"/>
+          <w:sz w:val="20"/>
+          <w:szCs w:val="20"/>
+        </w:rPr>
+        <w:t xml:space="preserve">); </w:t>
+      </w:r>
+      <w:r>
+        <w:rPr>
+          <w:rFonts w:ascii="Courier New" w:hAnsi="Courier New" w:cs="Courier New"/>
+          <w:color w:val="0070C0"/>
+          <w:sz w:val="20"/>
+          <w:szCs w:val="20"/>
+        </w:rPr>
+        <w:t>qqline</w:t>
+      </w:r>
       <w:r>
         <w:rPr>
           <w:rFonts w:ascii="Courier New" w:hAnsi="Courier New" w:cs="Courier New"/>
@@ -3096,17 +2875,7 @@
           <w:sz w:val="20"/>
           <w:szCs w:val="20"/>
         </w:rPr>
-        <w:t>log(</w:t>
-      </w:r>
-      <w:proofErr w:type="spellStart"/>
-      <w:r>
-        <w:rPr>
-          <w:rFonts w:ascii="Courier New" w:hAnsi="Courier New" w:cs="Courier New"/>
-          <w:color w:val="0070C0"/>
-          <w:sz w:val="20"/>
-          <w:szCs w:val="20"/>
-        </w:rPr>
-        <w:t>subset</w:t>
+        <w:t>log(subset</w:t>
       </w:r>
       <w:r>
         <w:rPr>
@@ -3124,93 +2893,7 @@
           <w:sz w:val="20"/>
           <w:szCs w:val="20"/>
         </w:rPr>
-        <w:t>life_expect</w:t>
-      </w:r>
-      <w:proofErr w:type="spellEnd"/>
-      <w:r>
-        <w:rPr>
-          <w:rFonts w:ascii="Courier New" w:hAnsi="Courier New" w:cs="Courier New"/>
-          <w:color w:val="0070C0"/>
-          <w:sz w:val="20"/>
-          <w:szCs w:val="20"/>
-        </w:rPr>
-        <w:t>)</w:t>
-      </w:r>
-      <w:r>
-        <w:rPr>
-          <w:rFonts w:ascii="Courier New" w:hAnsi="Courier New" w:cs="Courier New"/>
-          <w:color w:val="0070C0"/>
-          <w:sz w:val="20"/>
-          <w:szCs w:val="20"/>
-        </w:rPr>
-        <w:t xml:space="preserve">); </w:t>
-      </w:r>
-      <w:proofErr w:type="spellStart"/>
-      <w:r>
-        <w:rPr>
-          <w:rFonts w:ascii="Courier New" w:hAnsi="Courier New" w:cs="Courier New"/>
-          <w:color w:val="0070C0"/>
-          <w:sz w:val="20"/>
-          <w:szCs w:val="20"/>
-        </w:rPr>
-        <w:t>qqline</w:t>
-      </w:r>
-      <w:proofErr w:type="spellEnd"/>
-      <w:r>
-        <w:rPr>
-          <w:rFonts w:ascii="Courier New" w:hAnsi="Courier New" w:cs="Courier New"/>
-          <w:color w:val="0070C0"/>
-          <w:sz w:val="20"/>
-          <w:szCs w:val="20"/>
-        </w:rPr>
-        <w:t>(</w:t>
-      </w:r>
-      <w:r>
-        <w:rPr>
-          <w:rFonts w:ascii="Courier New" w:hAnsi="Courier New" w:cs="Courier New"/>
-          <w:color w:val="0070C0"/>
-          <w:sz w:val="20"/>
-          <w:szCs w:val="20"/>
-        </w:rPr>
-        <w:t>log(</w:t>
-      </w:r>
-      <w:proofErr w:type="spellStart"/>
-      <w:r>
-        <w:rPr>
-          <w:rFonts w:ascii="Courier New" w:hAnsi="Courier New" w:cs="Courier New"/>
-          <w:color w:val="0070C0"/>
-          <w:sz w:val="20"/>
-          <w:szCs w:val="20"/>
-        </w:rPr>
-        <w:t>subset</w:t>
-      </w:r>
-      <w:r>
-        <w:rPr>
-          <w:rFonts w:ascii="Courier New" w:hAnsi="Courier New" w:cs="Courier New"/>
-          <w:color w:val="0070C0"/>
-          <w:sz w:val="20"/>
-          <w:szCs w:val="20"/>
-        </w:rPr>
-        <w:t>$</w:t>
-      </w:r>
-      <w:r>
-        <w:rPr>
-          <w:rFonts w:ascii="Courier New" w:hAnsi="Courier New" w:cs="Courier New"/>
-          <w:color w:val="0070C0"/>
-          <w:sz w:val="20"/>
-          <w:szCs w:val="20"/>
-        </w:rPr>
-        <w:t>life_expect</w:t>
-      </w:r>
-      <w:proofErr w:type="spellEnd"/>
-      <w:r>
-        <w:rPr>
-          <w:rFonts w:ascii="Courier New" w:hAnsi="Courier New" w:cs="Courier New"/>
-          <w:color w:val="0070C0"/>
-          <w:sz w:val="20"/>
-          <w:szCs w:val="20"/>
-        </w:rPr>
-        <w:t>)</w:t>
+        <w:t>life_expect)</w:t>
       </w:r>
       <w:r>
         <w:rPr>
@@ -3255,7 +2938,6 @@
         </w:rPr>
         <w:t xml:space="preserve">Do you notice any meaningful differences between the distributions of </w:t>
       </w:r>
-      <w:proofErr w:type="spellStart"/>
       <w:r>
         <w:rPr>
           <w:rFonts w:ascii="Times New Roman" w:hAnsi="Times New Roman" w:cs="Times New Roman"/>
@@ -3265,7 +2947,6 @@
         </w:rPr>
         <w:t>life_expect</w:t>
       </w:r>
-      <w:proofErr w:type="spellEnd"/>
       <w:r>
         <w:rPr>
           <w:rFonts w:ascii="Times New Roman" w:hAnsi="Times New Roman" w:cs="Times New Roman"/>
@@ -3291,7 +2972,6 @@
         </w:rPr>
         <w:t>(</w:t>
       </w:r>
-      <w:proofErr w:type="spellStart"/>
       <w:r>
         <w:rPr>
           <w:rFonts w:ascii="Times New Roman" w:hAnsi="Times New Roman" w:cs="Times New Roman"/>
@@ -3301,7 +2981,6 @@
         </w:rPr>
         <w:t>life_expect</w:t>
       </w:r>
-      <w:proofErr w:type="spellEnd"/>
       <w:r>
         <w:rPr>
           <w:rFonts w:ascii="Times New Roman" w:hAnsi="Times New Roman" w:cs="Times New Roman"/>
@@ -3417,7 +3096,6 @@
         </w:rPr>
         <w:t>for the normal quantile plot and histogram of our main independent variable (</w:t>
       </w:r>
-      <w:proofErr w:type="spellStart"/>
       <w:r>
         <w:rPr>
           <w:rFonts w:ascii="Times New Roman" w:hAnsi="Times New Roman" w:cs="Times New Roman"/>
@@ -3427,7 +3105,6 @@
         </w:rPr>
         <w:t>health_expend</w:t>
       </w:r>
-      <w:proofErr w:type="spellEnd"/>
       <w:r>
         <w:rPr>
           <w:rFonts w:ascii="Times New Roman" w:hAnsi="Times New Roman" w:cs="Times New Roman"/>
@@ -3477,7 +3154,6 @@
         </w:rPr>
         <w:t xml:space="preserve"> </w:t>
       </w:r>
-      <w:proofErr w:type="gramStart"/>
       <w:r>
         <w:rPr>
           <w:rFonts w:ascii="Courier New" w:hAnsi="Courier New" w:cs="Courier New"/>
@@ -3487,8 +3163,6 @@
         </w:rPr>
         <w:t>hist(</w:t>
       </w:r>
-      <w:proofErr w:type="spellStart"/>
-      <w:proofErr w:type="gramEnd"/>
       <w:r>
         <w:rPr>
           <w:rFonts w:ascii="Courier New" w:hAnsi="Courier New" w:cs="Courier New"/>
@@ -3516,35 +3190,14 @@
         </w:rPr>
         <w:t>health_expend</w:t>
       </w:r>
-      <w:proofErr w:type="spellEnd"/>
-      <w:r>
-        <w:rPr>
-          <w:rFonts w:ascii="Courier New" w:hAnsi="Courier New" w:cs="Courier New"/>
-          <w:color w:val="0070C0"/>
-          <w:sz w:val="20"/>
-          <w:szCs w:val="20"/>
-        </w:rPr>
-        <w:t xml:space="preserve">, </w:t>
-      </w:r>
-      <w:proofErr w:type="spellStart"/>
-      <w:r>
-        <w:rPr>
-          <w:rFonts w:ascii="Courier New" w:hAnsi="Courier New" w:cs="Courier New"/>
-          <w:color w:val="0070C0"/>
-          <w:sz w:val="20"/>
-          <w:szCs w:val="20"/>
-        </w:rPr>
-        <w:t>freq</w:t>
-      </w:r>
-      <w:proofErr w:type="spellEnd"/>
-      <w:r>
-        <w:rPr>
-          <w:rFonts w:ascii="Courier New" w:hAnsi="Courier New" w:cs="Courier New"/>
-          <w:color w:val="0070C0"/>
-          <w:sz w:val="20"/>
-          <w:szCs w:val="20"/>
-        </w:rPr>
-        <w:t xml:space="preserve"> = FALSE)</w:t>
+      <w:r>
+        <w:rPr>
+          <w:rFonts w:ascii="Courier New" w:hAnsi="Courier New" w:cs="Courier New"/>
+          <w:color w:val="0070C0"/>
+          <w:sz w:val="20"/>
+          <w:szCs w:val="20"/>
+        </w:rPr>
+        <w:t>, freq = FALSE)</w:t>
       </w:r>
     </w:p>
     <w:p>
@@ -3587,17 +3240,60 @@
         </w:rPr>
         <w:t xml:space="preserve"> </w:t>
       </w:r>
-      <w:proofErr w:type="spellStart"/>
-      <w:r>
-        <w:rPr>
-          <w:rFonts w:ascii="Courier New" w:hAnsi="Courier New" w:cs="Courier New"/>
-          <w:color w:val="0070C0"/>
-          <w:sz w:val="20"/>
-          <w:szCs w:val="20"/>
-        </w:rPr>
-        <w:t>qqnorm</w:t>
-      </w:r>
-      <w:proofErr w:type="spellEnd"/>
+      <w:r>
+        <w:rPr>
+          <w:rFonts w:ascii="Courier New" w:hAnsi="Courier New" w:cs="Courier New"/>
+          <w:color w:val="0070C0"/>
+          <w:sz w:val="20"/>
+          <w:szCs w:val="20"/>
+        </w:rPr>
+        <w:t>qqnorm(</w:t>
+      </w:r>
+      <w:r>
+        <w:rPr>
+          <w:rFonts w:ascii="Courier New" w:hAnsi="Courier New" w:cs="Courier New"/>
+          <w:color w:val="0070C0"/>
+          <w:sz w:val="20"/>
+          <w:szCs w:val="20"/>
+        </w:rPr>
+        <w:t>subset</w:t>
+      </w:r>
+      <w:r>
+        <w:rPr>
+          <w:rFonts w:ascii="Courier New" w:hAnsi="Courier New" w:cs="Courier New"/>
+          <w:color w:val="0070C0"/>
+          <w:sz w:val="20"/>
+          <w:szCs w:val="20"/>
+        </w:rPr>
+        <w:t>$</w:t>
+      </w:r>
+      <w:r>
+        <w:rPr>
+          <w:rFonts w:ascii="Courier New" w:hAnsi="Courier New" w:cs="Courier New"/>
+          <w:color w:val="0070C0"/>
+          <w:sz w:val="20"/>
+          <w:szCs w:val="20"/>
+        </w:rPr>
+        <w:t>health_expend</w:t>
+      </w:r>
+      <w:r>
+        <w:rPr>
+          <w:rFonts w:ascii="Courier New" w:hAnsi="Courier New" w:cs="Courier New"/>
+          <w:color w:val="0070C0"/>
+          <w:sz w:val="20"/>
+          <w:szCs w:val="20"/>
+        </w:rPr>
+        <w:t xml:space="preserve">); </w:t>
+      </w:r>
+      <w:r>
+        <w:rPr>
+          <w:rFonts w:ascii="Courier New" w:hAnsi="Courier New" w:cs="Courier New"/>
+          <w:color w:val="0070C0"/>
+          <w:sz w:val="20"/>
+          <w:szCs w:val="20"/>
+        </w:rPr>
+        <w:t>qqline</w:t>
+      </w:r>
       <w:r>
         <w:rPr>
           <w:rFonts w:ascii="Courier New" w:hAnsi="Courier New" w:cs="Courier New"/>
@@ -3607,7 +3303,6 @@
         </w:rPr>
         <w:t>(</w:t>
       </w:r>
-      <w:proofErr w:type="spellStart"/>
       <w:r>
         <w:rPr>
           <w:rFonts w:ascii="Courier New" w:hAnsi="Courier New" w:cs="Courier New"/>
@@ -3635,65 +3330,6 @@
         </w:rPr>
         <w:t>health_expend</w:t>
       </w:r>
-      <w:proofErr w:type="spellEnd"/>
-      <w:r>
-        <w:rPr>
-          <w:rFonts w:ascii="Courier New" w:hAnsi="Courier New" w:cs="Courier New"/>
-          <w:color w:val="0070C0"/>
-          <w:sz w:val="20"/>
-          <w:szCs w:val="20"/>
-        </w:rPr>
-        <w:t xml:space="preserve">); </w:t>
-      </w:r>
-      <w:proofErr w:type="spellStart"/>
-      <w:r>
-        <w:rPr>
-          <w:rFonts w:ascii="Courier New" w:hAnsi="Courier New" w:cs="Courier New"/>
-          <w:color w:val="0070C0"/>
-          <w:sz w:val="20"/>
-          <w:szCs w:val="20"/>
-        </w:rPr>
-        <w:t>qqline</w:t>
-      </w:r>
-      <w:proofErr w:type="spellEnd"/>
-      <w:r>
-        <w:rPr>
-          <w:rFonts w:ascii="Courier New" w:hAnsi="Courier New" w:cs="Courier New"/>
-          <w:color w:val="0070C0"/>
-          <w:sz w:val="20"/>
-          <w:szCs w:val="20"/>
-        </w:rPr>
-        <w:t>(</w:t>
-      </w:r>
-      <w:proofErr w:type="spellStart"/>
-      <w:r>
-        <w:rPr>
-          <w:rFonts w:ascii="Courier New" w:hAnsi="Courier New" w:cs="Courier New"/>
-          <w:color w:val="0070C0"/>
-          <w:sz w:val="20"/>
-          <w:szCs w:val="20"/>
-        </w:rPr>
-        <w:t>subset</w:t>
-      </w:r>
-      <w:r>
-        <w:rPr>
-          <w:rFonts w:ascii="Courier New" w:hAnsi="Courier New" w:cs="Courier New"/>
-          <w:color w:val="0070C0"/>
-          <w:sz w:val="20"/>
-          <w:szCs w:val="20"/>
-        </w:rPr>
-        <w:t>$</w:t>
-      </w:r>
-      <w:r>
-        <w:rPr>
-          <w:rFonts w:ascii="Courier New" w:hAnsi="Courier New" w:cs="Courier New"/>
-          <w:color w:val="0070C0"/>
-          <w:sz w:val="20"/>
-          <w:szCs w:val="20"/>
-        </w:rPr>
-        <w:t>health_expend</w:t>
-      </w:r>
-      <w:proofErr w:type="spellEnd"/>
       <w:r>
         <w:rPr>
           <w:rFonts w:ascii="Courier New" w:hAnsi="Courier New" w:cs="Courier New"/>
@@ -3982,47 +3618,7 @@
           <w:sz w:val="20"/>
           <w:szCs w:val="20"/>
         </w:rPr>
-        <w:t>plot(log(</w:t>
-      </w:r>
-      <w:proofErr w:type="spellStart"/>
-      <w:r>
-        <w:rPr>
-          <w:rFonts w:ascii="Courier New" w:hAnsi="Courier New" w:cs="Courier New"/>
-          <w:color w:val="0070C0"/>
-          <w:sz w:val="20"/>
-          <w:szCs w:val="20"/>
-        </w:rPr>
-        <w:t>life_expect</w:t>
-      </w:r>
-      <w:proofErr w:type="spellEnd"/>
-      <w:r>
-        <w:rPr>
-          <w:rFonts w:ascii="Courier New" w:hAnsi="Courier New" w:cs="Courier New"/>
-          <w:color w:val="0070C0"/>
-          <w:sz w:val="20"/>
-          <w:szCs w:val="20"/>
-        </w:rPr>
-        <w:t>) ~ log(</w:t>
-      </w:r>
-      <w:proofErr w:type="spellStart"/>
-      <w:r>
-        <w:rPr>
-          <w:rFonts w:ascii="Courier New" w:hAnsi="Courier New" w:cs="Courier New"/>
-          <w:color w:val="0070C0"/>
-          <w:sz w:val="20"/>
-          <w:szCs w:val="20"/>
-        </w:rPr>
-        <w:t>health_expend</w:t>
-      </w:r>
-      <w:proofErr w:type="spellEnd"/>
-      <w:r>
-        <w:rPr>
-          <w:rFonts w:ascii="Courier New" w:hAnsi="Courier New" w:cs="Courier New"/>
-          <w:color w:val="0070C0"/>
-          <w:sz w:val="20"/>
-          <w:szCs w:val="20"/>
-        </w:rPr>
-        <w:t xml:space="preserve">), </w:t>
+        <w:t xml:space="preserve">plot(log(life_expect) ~ log(health_expend), </w:t>
       </w:r>
       <w:r>
         <w:rPr>
@@ -4049,27 +3645,7 @@
           <w:sz w:val="20"/>
           <w:szCs w:val="20"/>
         </w:rPr>
-        <w:t xml:space="preserve">, </w:t>
-      </w:r>
-      <w:proofErr w:type="spellStart"/>
-      <w:r>
-        <w:rPr>
-          <w:rFonts w:ascii="Courier New" w:hAnsi="Courier New" w:cs="Courier New"/>
-          <w:color w:val="0070C0"/>
-          <w:sz w:val="20"/>
-          <w:szCs w:val="20"/>
-        </w:rPr>
-        <w:t>pch</w:t>
-      </w:r>
-      <w:proofErr w:type="spellEnd"/>
-      <w:r>
-        <w:rPr>
-          <w:rFonts w:ascii="Courier New" w:hAnsi="Courier New" w:cs="Courier New"/>
-          <w:color w:val="0070C0"/>
-          <w:sz w:val="20"/>
-          <w:szCs w:val="20"/>
-        </w:rPr>
-        <w:t>=19)</w:t>
+        <w:t>, pch=19)</w:t>
       </w:r>
     </w:p>
     <w:p>
@@ -4112,7 +3688,6 @@
         </w:rPr>
         <w:t xml:space="preserve"> </w:t>
       </w:r>
-      <w:proofErr w:type="spellStart"/>
       <w:r>
         <w:rPr>
           <w:rFonts w:ascii="Courier New" w:hAnsi="Courier New" w:cs="Courier New"/>
@@ -4122,7 +3697,6 @@
         </w:rPr>
         <w:t>abline</w:t>
       </w:r>
-      <w:proofErr w:type="spellEnd"/>
       <w:r>
         <w:rPr>
           <w:rFonts w:ascii="Courier New" w:hAnsi="Courier New" w:cs="Courier New"/>
@@ -4132,35 +3706,14 @@
         </w:rPr>
         <w:t>(</w:t>
       </w:r>
-      <w:proofErr w:type="spellStart"/>
-      <w:r>
-        <w:rPr>
-          <w:rFonts w:ascii="Courier New" w:hAnsi="Courier New" w:cs="Courier New"/>
-          <w:color w:val="0070C0"/>
-          <w:sz w:val="20"/>
-          <w:szCs w:val="20"/>
-        </w:rPr>
-        <w:t>lm</w:t>
-      </w:r>
-      <w:proofErr w:type="spellEnd"/>
-      <w:r>
-        <w:rPr>
-          <w:rFonts w:ascii="Courier New" w:hAnsi="Courier New" w:cs="Courier New"/>
-          <w:color w:val="0070C0"/>
-          <w:sz w:val="20"/>
-          <w:szCs w:val="20"/>
-        </w:rPr>
-        <w:t>(log(</w:t>
-      </w:r>
-      <w:proofErr w:type="spellStart"/>
-      <w:r>
-        <w:rPr>
-          <w:rFonts w:ascii="Courier New" w:hAnsi="Courier New" w:cs="Courier New"/>
-          <w:color w:val="0070C0"/>
-          <w:sz w:val="20"/>
-          <w:szCs w:val="20"/>
-        </w:rPr>
-        <w:t>health</w:t>
+      <w:r>
+        <w:rPr>
+          <w:rFonts w:ascii="Courier New" w:hAnsi="Courier New" w:cs="Courier New"/>
+          <w:color w:val="0070C0"/>
+          <w:sz w:val="20"/>
+          <w:szCs w:val="20"/>
+        </w:rPr>
+        <w:t>lm(log(health</w:t>
       </w:r>
       <w:r>
         <w:rPr>
@@ -4178,17 +3731,7 @@
           <w:sz w:val="20"/>
           <w:szCs w:val="20"/>
         </w:rPr>
-        <w:t>life_expect</w:t>
-      </w:r>
-      <w:proofErr w:type="spellEnd"/>
-      <w:r>
-        <w:rPr>
-          <w:rFonts w:ascii="Courier New" w:hAnsi="Courier New" w:cs="Courier New"/>
-          <w:color w:val="0070C0"/>
-          <w:sz w:val="20"/>
-          <w:szCs w:val="20"/>
-        </w:rPr>
-        <w:t>)</w:t>
+        <w:t>life_expect)</w:t>
       </w:r>
       <w:r>
         <w:rPr>
@@ -4206,17 +3749,7 @@
           <w:sz w:val="20"/>
           <w:szCs w:val="20"/>
         </w:rPr>
-        <w:t>~ log(</w:t>
-      </w:r>
-      <w:proofErr w:type="spellStart"/>
-      <w:r>
-        <w:rPr>
-          <w:rFonts w:ascii="Courier New" w:hAnsi="Courier New" w:cs="Courier New"/>
-          <w:color w:val="0070C0"/>
-          <w:sz w:val="20"/>
-          <w:szCs w:val="20"/>
-        </w:rPr>
-        <w:t>health</w:t>
+        <w:t>~ log(health</w:t>
       </w:r>
       <w:r>
         <w:rPr>
@@ -4234,17 +3767,7 @@
           <w:sz w:val="20"/>
           <w:szCs w:val="20"/>
         </w:rPr>
-        <w:t>health_expend</w:t>
-      </w:r>
-      <w:proofErr w:type="spellEnd"/>
-      <w:r>
-        <w:rPr>
-          <w:rFonts w:ascii="Courier New" w:hAnsi="Courier New" w:cs="Courier New"/>
-          <w:color w:val="0070C0"/>
-          <w:sz w:val="20"/>
-          <w:szCs w:val="20"/>
-        </w:rPr>
-        <w:t>)</w:t>
+        <w:t>health_expend)</w:t>
       </w:r>
       <w:r>
         <w:rPr>
@@ -4317,7 +3840,6 @@
         </w:rPr>
         <w:t xml:space="preserve">than the scatterplot of </w:t>
       </w:r>
-      <w:proofErr w:type="spellStart"/>
       <w:r>
         <w:rPr>
           <w:rFonts w:ascii="Times New Roman" w:hAnsi="Times New Roman" w:cs="Times New Roman"/>
@@ -4335,9 +3857,16 @@
           <w:szCs w:val="22"/>
         </w:rPr>
         <w:softHyphen/>
-        <w:t>_expect</w:t>
-      </w:r>
-      <w:proofErr w:type="spellEnd"/>
+        <w:t xml:space="preserve">_expect </w:t>
+      </w:r>
+      <w:r>
+        <w:rPr>
+          <w:rFonts w:ascii="Times New Roman" w:hAnsi="Times New Roman" w:cs="Times New Roman"/>
+          <w:sz w:val="22"/>
+          <w:szCs w:val="22"/>
+        </w:rPr>
+        <w:t xml:space="preserve">against </w:t>
+      </w:r>
       <w:r>
         <w:rPr>
           <w:rFonts w:ascii="Times New Roman" w:hAnsi="Times New Roman" w:cs="Times New Roman"/>
@@ -4345,27 +3874,8 @@
           <w:sz w:val="22"/>
           <w:szCs w:val="22"/>
         </w:rPr>
-        <w:t xml:space="preserve"> </w:t>
-      </w:r>
-      <w:r>
-        <w:rPr>
-          <w:rFonts w:ascii="Times New Roman" w:hAnsi="Times New Roman" w:cs="Times New Roman"/>
-          <w:sz w:val="22"/>
-          <w:szCs w:val="22"/>
-        </w:rPr>
-        <w:t xml:space="preserve">against </w:t>
-      </w:r>
-      <w:proofErr w:type="spellStart"/>
-      <w:r>
-        <w:rPr>
-          <w:rFonts w:ascii="Times New Roman" w:hAnsi="Times New Roman" w:cs="Times New Roman"/>
-          <w:i/>
-          <w:sz w:val="22"/>
-          <w:szCs w:val="22"/>
-        </w:rPr>
         <w:t>heatlth_expend</w:t>
       </w:r>
-      <w:proofErr w:type="spellEnd"/>
       <w:r>
         <w:rPr>
           <w:rFonts w:ascii="Times New Roman" w:hAnsi="Times New Roman" w:cs="Times New Roman"/>
@@ -4623,7 +4133,6 @@
         </w:rPr>
         <w:t xml:space="preserve"> </w:t>
       </w:r>
-      <w:proofErr w:type="spellStart"/>
       <w:r>
         <w:rPr>
           <w:rFonts w:ascii="Courier New" w:hAnsi="Courier New" w:cs="Courier New"/>
@@ -4633,7 +4142,6 @@
         </w:rPr>
         <w:t>linlin</w:t>
       </w:r>
-      <w:proofErr w:type="spellEnd"/>
       <w:r>
         <w:rPr>
           <w:rFonts w:ascii="Courier New" w:hAnsi="Courier New" w:cs="Courier New"/>
@@ -4661,47 +4169,14 @@
         </w:rPr>
         <w:t xml:space="preserve"> </w:t>
       </w:r>
-      <w:proofErr w:type="spellStart"/>
-      <w:proofErr w:type="gramStart"/>
-      <w:r>
-        <w:rPr>
-          <w:rFonts w:ascii="Courier New" w:hAnsi="Courier New" w:cs="Courier New"/>
-          <w:color w:val="0070C0"/>
-          <w:sz w:val="20"/>
-          <w:szCs w:val="20"/>
-        </w:rPr>
-        <w:t>lm</w:t>
-      </w:r>
-      <w:proofErr w:type="spellEnd"/>
-      <w:r>
-        <w:rPr>
-          <w:rFonts w:ascii="Courier New" w:hAnsi="Courier New" w:cs="Courier New"/>
-          <w:color w:val="0070C0"/>
-          <w:sz w:val="20"/>
-          <w:szCs w:val="20"/>
-        </w:rPr>
-        <w:t>(</w:t>
-      </w:r>
-      <w:proofErr w:type="spellStart"/>
-      <w:proofErr w:type="gramEnd"/>
-      <w:r>
-        <w:rPr>
-          <w:rFonts w:ascii="Courier New" w:hAnsi="Courier New" w:cs="Courier New"/>
-          <w:color w:val="0070C0"/>
-          <w:sz w:val="20"/>
-          <w:szCs w:val="20"/>
-        </w:rPr>
-        <w:t>life_expect</w:t>
-      </w:r>
-      <w:proofErr w:type="spellEnd"/>
-      <w:r>
-        <w:rPr>
-          <w:rFonts w:ascii="Courier New" w:hAnsi="Courier New" w:cs="Courier New"/>
-          <w:color w:val="0070C0"/>
-          <w:sz w:val="20"/>
-          <w:szCs w:val="20"/>
-        </w:rPr>
-        <w:t xml:space="preserve"> ~ health</w:t>
+      <w:r>
+        <w:rPr>
+          <w:rFonts w:ascii="Courier New" w:hAnsi="Courier New" w:cs="Courier New"/>
+          <w:color w:val="0070C0"/>
+          <w:sz w:val="20"/>
+          <w:szCs w:val="20"/>
+        </w:rPr>
+        <w:t>lm(life_expect ~ health</w:t>
       </w:r>
       <w:r>
         <w:rPr>
@@ -4755,27 +4230,7 @@
           <w:sz w:val="20"/>
           <w:szCs w:val="20"/>
         </w:rPr>
-        <w:t>summary(</w:t>
-      </w:r>
-      <w:proofErr w:type="spellStart"/>
-      <w:r>
-        <w:rPr>
-          <w:rFonts w:ascii="Courier New" w:hAnsi="Courier New" w:cs="Courier New"/>
-          <w:color w:val="0070C0"/>
-          <w:sz w:val="20"/>
-          <w:szCs w:val="20"/>
-        </w:rPr>
-        <w:t>linlin</w:t>
-      </w:r>
-      <w:proofErr w:type="spellEnd"/>
-      <w:r>
-        <w:rPr>
-          <w:rFonts w:ascii="Courier New" w:hAnsi="Courier New" w:cs="Courier New"/>
-          <w:color w:val="0070C0"/>
-          <w:sz w:val="20"/>
-          <w:szCs w:val="20"/>
-        </w:rPr>
-        <w:t>)</w:t>
+        <w:t>summary(linlin)</w:t>
       </w:r>
     </w:p>
     <w:p>
@@ -4844,25 +4299,7 @@
           <w:sz w:val="22"/>
           <w:szCs w:val="22"/>
         </w:rPr>
-        <w:t xml:space="preserve">a ______ </w:t>
-      </w:r>
-      <w:proofErr w:type="spellStart"/>
-      <w:r>
-        <w:rPr>
-          <w:rFonts w:ascii="Times New Roman" w:hAnsi="Times New Roman" w:cs="Times New Roman"/>
-          <w:sz w:val="22"/>
-          <w:szCs w:val="22"/>
-        </w:rPr>
-        <w:t>years</w:t>
-      </w:r>
-      <w:proofErr w:type="spellEnd"/>
-      <w:r>
-        <w:rPr>
-          <w:rFonts w:ascii="Times New Roman" w:hAnsi="Times New Roman" w:cs="Times New Roman"/>
-          <w:sz w:val="22"/>
-          <w:szCs w:val="22"/>
-        </w:rPr>
-        <w:t xml:space="preserve"> increase in life expectancy.</w:t>
+        <w:t>a ______ years increase in life expectancy.</w:t>
       </w:r>
       <w:r>
         <w:rPr>
@@ -5018,7 +4455,6 @@
         </w:rPr>
         <w:t xml:space="preserve"> </w:t>
       </w:r>
-      <w:proofErr w:type="gramStart"/>
       <w:r>
         <w:rPr>
           <w:rFonts w:ascii="Courier New" w:hAnsi="Courier New" w:cs="Courier New"/>
@@ -5028,7 +4464,6 @@
         </w:rPr>
         <w:t>plot(</w:t>
       </w:r>
-      <w:proofErr w:type="gramEnd"/>
       <w:r>
         <w:rPr>
           <w:rFonts w:ascii="Courier New" w:hAnsi="Courier New" w:cs="Courier New"/>
@@ -5074,45 +4509,14 @@
         </w:rPr>
         <w:t xml:space="preserve">, </w:t>
       </w:r>
-      <w:proofErr w:type="spellStart"/>
-      <w:r>
-        <w:rPr>
-          <w:rFonts w:ascii="Courier New" w:hAnsi="Courier New" w:cs="Courier New"/>
-          <w:color w:val="0070C0"/>
-          <w:sz w:val="20"/>
-          <w:szCs w:val="20"/>
-        </w:rPr>
-        <w:t>linlin$residuals</w:t>
-      </w:r>
-      <w:proofErr w:type="spellEnd"/>
-      <w:r>
-        <w:rPr>
-          <w:rFonts w:ascii="Courier New" w:hAnsi="Courier New" w:cs="Courier New"/>
-          <w:color w:val="0070C0"/>
-          <w:sz w:val="20"/>
-          <w:szCs w:val="20"/>
-        </w:rPr>
-        <w:t xml:space="preserve">, </w:t>
-      </w:r>
-      <w:proofErr w:type="spellStart"/>
-      <w:r>
-        <w:rPr>
-          <w:rFonts w:ascii="Courier New" w:hAnsi="Courier New" w:cs="Courier New"/>
-          <w:color w:val="0070C0"/>
-          <w:sz w:val="20"/>
-          <w:szCs w:val="20"/>
-        </w:rPr>
-        <w:t>pch</w:t>
-      </w:r>
-      <w:proofErr w:type="spellEnd"/>
-      <w:r>
-        <w:rPr>
-          <w:rFonts w:ascii="Courier New" w:hAnsi="Courier New" w:cs="Courier New"/>
-          <w:color w:val="0070C0"/>
-          <w:sz w:val="20"/>
-          <w:szCs w:val="20"/>
-        </w:rPr>
-        <w:t>=19</w:t>
+      <w:r>
+        <w:rPr>
+          <w:rFonts w:ascii="Courier New" w:hAnsi="Courier New" w:cs="Courier New"/>
+          <w:color w:val="0070C0"/>
+          <w:sz w:val="20"/>
+          <w:szCs w:val="20"/>
+        </w:rPr>
+        <w:t>linlin$residuals, pch=19</w:t>
       </w:r>
       <w:r>
         <w:rPr>
@@ -5141,25 +4545,14 @@
         </w:rPr>
         <w:t xml:space="preserve"> </w:t>
       </w:r>
-      <w:proofErr w:type="spellStart"/>
-      <w:r>
-        <w:rPr>
-          <w:rFonts w:ascii="Courier New" w:hAnsi="Courier New" w:cs="Courier New"/>
-          <w:color w:val="0070C0"/>
-          <w:sz w:val="20"/>
-          <w:szCs w:val="20"/>
-        </w:rPr>
-        <w:t>abline</w:t>
-      </w:r>
-      <w:proofErr w:type="spellEnd"/>
-      <w:r>
-        <w:rPr>
-          <w:rFonts w:ascii="Courier New" w:hAnsi="Courier New" w:cs="Courier New"/>
-          <w:color w:val="0070C0"/>
-          <w:sz w:val="20"/>
-          <w:szCs w:val="20"/>
-        </w:rPr>
-        <w:t>(h=0)</w:t>
+      <w:r>
+        <w:rPr>
+          <w:rFonts w:ascii="Courier New" w:hAnsi="Courier New" w:cs="Courier New"/>
+          <w:color w:val="0070C0"/>
+          <w:sz w:val="20"/>
+          <w:szCs w:val="20"/>
+        </w:rPr>
+        <w:t>abline(h=0)</w:t>
       </w:r>
     </w:p>
     <w:p>
@@ -5224,7 +4617,6 @@
         </w:rPr>
         <w:t xml:space="preserve">Even though </w:t>
       </w:r>
-      <w:proofErr w:type="spellStart"/>
       <w:r>
         <w:rPr>
           <w:rFonts w:ascii="Times New Roman" w:hAnsi="Times New Roman" w:cs="Times New Roman"/>
@@ -5232,17 +4624,7 @@
           <w:sz w:val="22"/>
           <w:szCs w:val="22"/>
         </w:rPr>
-        <w:t>health_expend</w:t>
-      </w:r>
-      <w:proofErr w:type="spellEnd"/>
-      <w:r>
-        <w:rPr>
-          <w:rFonts w:ascii="Times New Roman" w:hAnsi="Times New Roman" w:cs="Times New Roman"/>
-          <w:i/>
-          <w:sz w:val="22"/>
-          <w:szCs w:val="22"/>
-        </w:rPr>
-        <w:t xml:space="preserve"> </w:t>
+        <w:t xml:space="preserve">health_expend </w:t>
       </w:r>
       <w:r>
         <w:rPr>
@@ -5383,7 +4765,6 @@
         </w:rPr>
         <w:t xml:space="preserve"> </w:t>
       </w:r>
-      <w:proofErr w:type="spellStart"/>
       <w:r>
         <w:rPr>
           <w:rFonts w:ascii="Courier New" w:hAnsi="Courier New" w:cs="Courier New"/>
@@ -5393,7 +4774,6 @@
         </w:rPr>
         <w:t>linlog</w:t>
       </w:r>
-      <w:proofErr w:type="spellEnd"/>
       <w:r>
         <w:rPr>
           <w:rFonts w:ascii="Courier New" w:hAnsi="Courier New" w:cs="Courier New"/>
@@ -5421,47 +4801,14 @@
         </w:rPr>
         <w:t xml:space="preserve"> </w:t>
       </w:r>
-      <w:proofErr w:type="spellStart"/>
-      <w:proofErr w:type="gramStart"/>
-      <w:r>
-        <w:rPr>
-          <w:rFonts w:ascii="Courier New" w:hAnsi="Courier New" w:cs="Courier New"/>
-          <w:color w:val="0070C0"/>
-          <w:sz w:val="20"/>
-          <w:szCs w:val="20"/>
-        </w:rPr>
-        <w:t>lm</w:t>
-      </w:r>
-      <w:proofErr w:type="spellEnd"/>
-      <w:r>
-        <w:rPr>
-          <w:rFonts w:ascii="Courier New" w:hAnsi="Courier New" w:cs="Courier New"/>
-          <w:color w:val="0070C0"/>
-          <w:sz w:val="20"/>
-          <w:szCs w:val="20"/>
-        </w:rPr>
-        <w:t>(</w:t>
-      </w:r>
-      <w:proofErr w:type="spellStart"/>
-      <w:proofErr w:type="gramEnd"/>
-      <w:r>
-        <w:rPr>
-          <w:rFonts w:ascii="Courier New" w:hAnsi="Courier New" w:cs="Courier New"/>
-          <w:color w:val="0070C0"/>
-          <w:sz w:val="20"/>
-          <w:szCs w:val="20"/>
-        </w:rPr>
-        <w:t>life_expect</w:t>
-      </w:r>
-      <w:proofErr w:type="spellEnd"/>
-      <w:r>
-        <w:rPr>
-          <w:rFonts w:ascii="Courier New" w:hAnsi="Courier New" w:cs="Courier New"/>
-          <w:color w:val="0070C0"/>
-          <w:sz w:val="20"/>
-          <w:szCs w:val="20"/>
-        </w:rPr>
-        <w:t xml:space="preserve"> ~ log(health</w:t>
+      <w:r>
+        <w:rPr>
+          <w:rFonts w:ascii="Courier New" w:hAnsi="Courier New" w:cs="Courier New"/>
+          <w:color w:val="0070C0"/>
+          <w:sz w:val="20"/>
+          <w:szCs w:val="20"/>
+        </w:rPr>
+        <w:t>lm(life_expect ~ log(health</w:t>
       </w:r>
       <w:r>
         <w:rPr>
@@ -5506,27 +4853,7 @@
           <w:sz w:val="20"/>
           <w:szCs w:val="20"/>
         </w:rPr>
-        <w:t>; summary(</w:t>
-      </w:r>
-      <w:proofErr w:type="spellStart"/>
-      <w:r>
-        <w:rPr>
-          <w:rFonts w:ascii="Courier New" w:hAnsi="Courier New" w:cs="Courier New"/>
-          <w:color w:val="0070C0"/>
-          <w:sz w:val="20"/>
-          <w:szCs w:val="20"/>
-        </w:rPr>
-        <w:t>linlog</w:t>
-      </w:r>
-      <w:proofErr w:type="spellEnd"/>
-      <w:r>
-        <w:rPr>
-          <w:rFonts w:ascii="Courier New" w:hAnsi="Courier New" w:cs="Courier New"/>
-          <w:color w:val="0070C0"/>
-          <w:sz w:val="20"/>
-          <w:szCs w:val="20"/>
-        </w:rPr>
-        <w:t>)</w:t>
+        <w:t>; summary(linlog)</w:t>
       </w:r>
     </w:p>
     <w:p>
@@ -5700,25 +5027,7 @@
           <w:sz w:val="22"/>
           <w:szCs w:val="22"/>
         </w:rPr>
-        <w:t xml:space="preserve">a ______ </w:t>
-      </w:r>
-      <w:proofErr w:type="spellStart"/>
-      <w:r>
-        <w:rPr>
-          <w:rFonts w:ascii="Times New Roman" w:hAnsi="Times New Roman" w:cs="Times New Roman"/>
-          <w:sz w:val="22"/>
-          <w:szCs w:val="22"/>
-        </w:rPr>
-        <w:t>years</w:t>
-      </w:r>
-      <w:proofErr w:type="spellEnd"/>
-      <w:r>
-        <w:rPr>
-          <w:rFonts w:ascii="Times New Roman" w:hAnsi="Times New Roman" w:cs="Times New Roman"/>
-          <w:sz w:val="22"/>
-          <w:szCs w:val="22"/>
-        </w:rPr>
-        <w:t xml:space="preserve"> increase in life expectancy.</w:t>
+        <w:t>a ______ years increase in life expectancy.</w:t>
       </w:r>
       <w:r>
         <w:rPr>
@@ -5914,45 +5223,14 @@
         </w:rPr>
         <w:t xml:space="preserve">, </w:t>
       </w:r>
-      <w:proofErr w:type="spellStart"/>
-      <w:r>
-        <w:rPr>
-          <w:rFonts w:ascii="Courier New" w:hAnsi="Courier New" w:cs="Courier New"/>
-          <w:color w:val="0070C0"/>
-          <w:sz w:val="20"/>
-          <w:szCs w:val="20"/>
-        </w:rPr>
-        <w:t>linlog$residuals</w:t>
-      </w:r>
-      <w:proofErr w:type="spellEnd"/>
-      <w:r>
-        <w:rPr>
-          <w:rFonts w:ascii="Courier New" w:hAnsi="Courier New" w:cs="Courier New"/>
-          <w:color w:val="0070C0"/>
-          <w:sz w:val="20"/>
-          <w:szCs w:val="20"/>
-        </w:rPr>
-        <w:t xml:space="preserve">, </w:t>
-      </w:r>
-      <w:proofErr w:type="spellStart"/>
-      <w:r>
-        <w:rPr>
-          <w:rFonts w:ascii="Courier New" w:hAnsi="Courier New" w:cs="Courier New"/>
-          <w:color w:val="0070C0"/>
-          <w:sz w:val="20"/>
-          <w:szCs w:val="20"/>
-        </w:rPr>
-        <w:t>pch</w:t>
-      </w:r>
-      <w:proofErr w:type="spellEnd"/>
-      <w:r>
-        <w:rPr>
-          <w:rFonts w:ascii="Courier New" w:hAnsi="Courier New" w:cs="Courier New"/>
-          <w:color w:val="0070C0"/>
-          <w:sz w:val="20"/>
-          <w:szCs w:val="20"/>
-        </w:rPr>
-        <w:t>=19</w:t>
+      <w:r>
+        <w:rPr>
+          <w:rFonts w:ascii="Courier New" w:hAnsi="Courier New" w:cs="Courier New"/>
+          <w:color w:val="0070C0"/>
+          <w:sz w:val="20"/>
+          <w:szCs w:val="20"/>
+        </w:rPr>
+        <w:t>linlog$residuals, pch=19</w:t>
       </w:r>
       <w:r>
         <w:rPr>
@@ -5970,27 +5248,7 @@
           <w:sz w:val="20"/>
           <w:szCs w:val="20"/>
         </w:rPr>
-        <w:t xml:space="preserve">; </w:t>
-      </w:r>
-      <w:proofErr w:type="spellStart"/>
-      <w:r>
-        <w:rPr>
-          <w:rFonts w:ascii="Courier New" w:hAnsi="Courier New" w:cs="Courier New"/>
-          <w:color w:val="0070C0"/>
-          <w:sz w:val="20"/>
-          <w:szCs w:val="20"/>
-        </w:rPr>
-        <w:t>abline</w:t>
-      </w:r>
-      <w:proofErr w:type="spellEnd"/>
-      <w:r>
-        <w:rPr>
-          <w:rFonts w:ascii="Courier New" w:hAnsi="Courier New" w:cs="Courier New"/>
-          <w:color w:val="0070C0"/>
-          <w:sz w:val="20"/>
-          <w:szCs w:val="20"/>
-        </w:rPr>
-        <w:t>(h=0)</w:t>
+        <w:t>; abline(h=0)</w:t>
       </w:r>
     </w:p>
     <w:p>
@@ -6013,7 +5271,6 @@
         </w:rPr>
         <w:t xml:space="preserve">In addition to visually inspecting the residuals, you can and should test for heteroscedasticity. Sadly the </w:t>
       </w:r>
-      <w:proofErr w:type="spellStart"/>
       <w:r>
         <w:rPr>
           <w:rFonts w:ascii="Times New Roman" w:hAnsi="Times New Roman" w:cs="Times New Roman"/>
@@ -6021,9 +5278,16 @@
           <w:sz w:val="22"/>
           <w:szCs w:val="22"/>
         </w:rPr>
-        <w:t>white.test</w:t>
-      </w:r>
-      <w:proofErr w:type="spellEnd"/>
+        <w:t xml:space="preserve">white.test </w:t>
+      </w:r>
+      <w:r>
+        <w:rPr>
+          <w:rFonts w:ascii="Times New Roman" w:hAnsi="Times New Roman" w:cs="Times New Roman"/>
+          <w:sz w:val="22"/>
+          <w:szCs w:val="22"/>
+        </w:rPr>
+        <w:t xml:space="preserve">function (in the </w:t>
+      </w:r>
       <w:r>
         <w:rPr>
           <w:rFonts w:ascii="Times New Roman" w:hAnsi="Times New Roman" w:cs="Times New Roman"/>
@@ -6031,44 +5295,7 @@
           <w:sz w:val="22"/>
           <w:szCs w:val="22"/>
         </w:rPr>
-        <w:t xml:space="preserve"> </w:t>
-      </w:r>
-      <w:r>
-        <w:rPr>
-          <w:rFonts w:ascii="Times New Roman" w:hAnsi="Times New Roman" w:cs="Times New Roman"/>
-          <w:sz w:val="22"/>
-          <w:szCs w:val="22"/>
-        </w:rPr>
-        <w:t xml:space="preserve">function (in the </w:t>
-      </w:r>
-      <w:r>
-        <w:rPr>
-          <w:rFonts w:ascii="Times New Roman" w:hAnsi="Times New Roman" w:cs="Times New Roman"/>
-          <w:i/>
-          <w:sz w:val="22"/>
-          <w:szCs w:val="22"/>
-        </w:rPr>
-        <w:t>white-</w:t>
-      </w:r>
-      <w:proofErr w:type="spellStart"/>
-      <w:r>
-        <w:rPr>
-          <w:rFonts w:ascii="Times New Roman" w:hAnsi="Times New Roman" w:cs="Times New Roman"/>
-          <w:i/>
-          <w:sz w:val="22"/>
-          <w:szCs w:val="22"/>
-        </w:rPr>
-        <w:t>test.R</w:t>
-      </w:r>
-      <w:proofErr w:type="spellEnd"/>
-      <w:r>
-        <w:rPr>
-          <w:rFonts w:ascii="Times New Roman" w:hAnsi="Times New Roman" w:cs="Times New Roman"/>
-          <w:i/>
-          <w:sz w:val="22"/>
-          <w:szCs w:val="22"/>
-        </w:rPr>
-        <w:t xml:space="preserve"> </w:t>
+        <w:t xml:space="preserve">white-test.R </w:t>
       </w:r>
       <w:r>
         <w:rPr>
@@ -6290,7 +5517,6 @@
         </w:rPr>
         <w:t>(</w:t>
       </w:r>
-      <w:proofErr w:type="spellStart"/>
       <w:r>
         <w:rPr>
           <w:rFonts w:ascii="Times New Roman" w:hAnsi="Times New Roman" w:cs="Times New Roman"/>
@@ -6300,7 +5526,6 @@
         </w:rPr>
         <w:t>life_expect</w:t>
       </w:r>
-      <w:proofErr w:type="spellEnd"/>
       <w:r>
         <w:rPr>
           <w:rFonts w:ascii="Times New Roman" w:hAnsi="Times New Roman" w:cs="Times New Roman"/>
@@ -6342,7 +5567,6 @@
         </w:rPr>
         <w:t>(</w:t>
       </w:r>
-      <w:proofErr w:type="spellStart"/>
       <w:r>
         <w:rPr>
           <w:rFonts w:ascii="Times New Roman" w:hAnsi="Times New Roman" w:cs="Times New Roman"/>
@@ -6350,17 +5574,7 @@
           <w:sz w:val="22"/>
           <w:szCs w:val="22"/>
         </w:rPr>
-        <w:t>health_expend</w:t>
-      </w:r>
-      <w:proofErr w:type="spellEnd"/>
-      <w:r>
-        <w:rPr>
-          <w:rFonts w:ascii="Times New Roman" w:hAnsi="Times New Roman" w:cs="Times New Roman"/>
-          <w:i/>
-          <w:sz w:val="22"/>
-          <w:szCs w:val="22"/>
-        </w:rPr>
-        <w:t>/$1000</w:t>
+        <w:t>health_expend/$1000</w:t>
       </w:r>
       <w:r>
         <w:rPr>
@@ -6426,47 +5640,7 @@
           <w:sz w:val="20"/>
           <w:szCs w:val="20"/>
         </w:rPr>
-        <w:t xml:space="preserve">loglog &lt;- </w:t>
-      </w:r>
-      <w:proofErr w:type="spellStart"/>
-      <w:r>
-        <w:rPr>
-          <w:rFonts w:ascii="Courier New" w:hAnsi="Courier New" w:cs="Courier New"/>
-          <w:color w:val="0070C0"/>
-          <w:sz w:val="20"/>
-          <w:szCs w:val="20"/>
-        </w:rPr>
-        <w:t>lm</w:t>
-      </w:r>
-      <w:proofErr w:type="spellEnd"/>
-      <w:r>
-        <w:rPr>
-          <w:rFonts w:ascii="Courier New" w:hAnsi="Courier New" w:cs="Courier New"/>
-          <w:color w:val="0070C0"/>
-          <w:sz w:val="20"/>
-          <w:szCs w:val="20"/>
-        </w:rPr>
-        <w:t>(log(</w:t>
-      </w:r>
-      <w:proofErr w:type="spellStart"/>
-      <w:r>
-        <w:rPr>
-          <w:rFonts w:ascii="Courier New" w:hAnsi="Courier New" w:cs="Courier New"/>
-          <w:color w:val="0070C0"/>
-          <w:sz w:val="20"/>
-          <w:szCs w:val="20"/>
-        </w:rPr>
-        <w:t>life_expect</w:t>
-      </w:r>
-      <w:proofErr w:type="spellEnd"/>
-      <w:r>
-        <w:rPr>
-          <w:rFonts w:ascii="Courier New" w:hAnsi="Courier New" w:cs="Courier New"/>
-          <w:color w:val="0070C0"/>
-          <w:sz w:val="20"/>
-          <w:szCs w:val="20"/>
-        </w:rPr>
-        <w:t>) ~ log(health</w:t>
+        <w:t>loglog &lt;- lm(log(life_expect) ~ log(health</w:t>
       </w:r>
       <w:r>
         <w:rPr>
@@ -6745,7 +5919,6 @@
         </w:rPr>
         <w:t xml:space="preserve"> </w:t>
       </w:r>
-      <w:proofErr w:type="gramStart"/>
       <w:r>
         <w:rPr>
           <w:rFonts w:ascii="Times New Roman" w:hAnsi="Times New Roman" w:cs="Times New Roman"/>
@@ -6761,16 +5934,7 @@
           <w:sz w:val="22"/>
           <w:szCs w:val="22"/>
         </w:rPr>
-        <w:t xml:space="preserve"> to</w:t>
-      </w:r>
-      <w:proofErr w:type="gramEnd"/>
-      <w:r>
-        <w:rPr>
-          <w:rFonts w:ascii="Times New Roman" w:hAnsi="Times New Roman" w:cs="Times New Roman"/>
-          <w:sz w:val="22"/>
-          <w:szCs w:val="22"/>
-        </w:rPr>
-        <w:t xml:space="preserve"> plot the residuals from this model:</w:t>
+        <w:t xml:space="preserve"> to plot the residuals from this model:</w:t>
       </w:r>
     </w:p>
     <w:p>
@@ -6885,45 +6049,14 @@
         </w:rPr>
         <w:t xml:space="preserve">, </w:t>
       </w:r>
-      <w:proofErr w:type="spellStart"/>
-      <w:r>
-        <w:rPr>
-          <w:rFonts w:ascii="Courier New" w:hAnsi="Courier New" w:cs="Courier New"/>
-          <w:color w:val="0070C0"/>
-          <w:sz w:val="20"/>
-          <w:szCs w:val="20"/>
-        </w:rPr>
-        <w:t>loglog$residuals</w:t>
-      </w:r>
-      <w:proofErr w:type="spellEnd"/>
-      <w:r>
-        <w:rPr>
-          <w:rFonts w:ascii="Courier New" w:hAnsi="Courier New" w:cs="Courier New"/>
-          <w:color w:val="0070C0"/>
-          <w:sz w:val="20"/>
-          <w:szCs w:val="20"/>
-        </w:rPr>
-        <w:t xml:space="preserve">, </w:t>
-      </w:r>
-      <w:proofErr w:type="spellStart"/>
-      <w:r>
-        <w:rPr>
-          <w:rFonts w:ascii="Courier New" w:hAnsi="Courier New" w:cs="Courier New"/>
-          <w:color w:val="0070C0"/>
-          <w:sz w:val="20"/>
-          <w:szCs w:val="20"/>
-        </w:rPr>
-        <w:t>pch</w:t>
-      </w:r>
-      <w:proofErr w:type="spellEnd"/>
-      <w:r>
-        <w:rPr>
-          <w:rFonts w:ascii="Courier New" w:hAnsi="Courier New" w:cs="Courier New"/>
-          <w:color w:val="0070C0"/>
-          <w:sz w:val="20"/>
-          <w:szCs w:val="20"/>
-        </w:rPr>
-        <w:t>=19</w:t>
+      <w:r>
+        <w:rPr>
+          <w:rFonts w:ascii="Courier New" w:hAnsi="Courier New" w:cs="Courier New"/>
+          <w:color w:val="0070C0"/>
+          <w:sz w:val="20"/>
+          <w:szCs w:val="20"/>
+        </w:rPr>
+        <w:t>loglog$residuals, pch=19</w:t>
       </w:r>
       <w:r>
         <w:rPr>
@@ -6952,25 +6085,14 @@
         </w:rPr>
         <w:t xml:space="preserve"> </w:t>
       </w:r>
-      <w:proofErr w:type="spellStart"/>
-      <w:r>
-        <w:rPr>
-          <w:rFonts w:ascii="Courier New" w:hAnsi="Courier New" w:cs="Courier New"/>
-          <w:color w:val="0070C0"/>
-          <w:sz w:val="20"/>
-          <w:szCs w:val="20"/>
-        </w:rPr>
-        <w:t>abline</w:t>
-      </w:r>
-      <w:proofErr w:type="spellEnd"/>
-      <w:r>
-        <w:rPr>
-          <w:rFonts w:ascii="Courier New" w:hAnsi="Courier New" w:cs="Courier New"/>
-          <w:color w:val="0070C0"/>
-          <w:sz w:val="20"/>
-          <w:szCs w:val="20"/>
-        </w:rPr>
-        <w:t>(h=0)</w:t>
+      <w:r>
+        <w:rPr>
+          <w:rFonts w:ascii="Courier New" w:hAnsi="Courier New" w:cs="Courier New"/>
+          <w:color w:val="0070C0"/>
+          <w:sz w:val="20"/>
+          <w:szCs w:val="20"/>
+        </w:rPr>
+        <w:t>abline(h=0)</w:t>
       </w:r>
     </w:p>
     <w:p>
@@ -7333,7 +6455,6 @@
         </w:rPr>
         <w:t>(</w:t>
       </w:r>
-      <w:proofErr w:type="spellStart"/>
       <w:r>
         <w:rPr>
           <w:rFonts w:ascii="Times New Roman" w:hAnsi="Times New Roman" w:cs="Times New Roman"/>
@@ -7343,7 +6464,6 @@
         </w:rPr>
         <w:t>life_expect</w:t>
       </w:r>
-      <w:proofErr w:type="spellEnd"/>
       <w:r>
         <w:rPr>
           <w:rFonts w:ascii="Times New Roman" w:hAnsi="Times New Roman" w:cs="Times New Roman"/>
@@ -7430,7 +6550,6 @@
         </w:rPr>
         <w:t xml:space="preserve">finds the average exponentiated residual. </w:t>
       </w:r>
-      <w:proofErr w:type="gramStart"/>
       <w:r>
         <w:rPr>
           <w:rFonts w:ascii="Times New Roman" w:hAnsi="Times New Roman" w:cs="Times New Roman"/>
@@ -7447,17 +6566,7 @@
           <w:sz w:val="22"/>
           <w:szCs w:val="22"/>
         </w:rPr>
-        <w:t xml:space="preserve"> 59</w:t>
-      </w:r>
-      <w:proofErr w:type="gramEnd"/>
-      <w:r>
-        <w:rPr>
-          <w:rFonts w:ascii="Times New Roman" w:hAnsi="Times New Roman" w:cs="Times New Roman"/>
-          <w:color w:val="00B050"/>
-          <w:sz w:val="22"/>
-          <w:szCs w:val="22"/>
-        </w:rPr>
-        <w:t xml:space="preserve"> </w:t>
+        <w:t xml:space="preserve"> 59 </w:t>
       </w:r>
       <w:r>
         <w:rPr>
@@ -7467,7 +6576,6 @@
         </w:rPr>
         <w:t xml:space="preserve">creates new fitted values of </w:t>
       </w:r>
-      <w:proofErr w:type="spellStart"/>
       <w:r>
         <w:rPr>
           <w:rFonts w:ascii="Times New Roman" w:hAnsi="Times New Roman" w:cs="Times New Roman"/>
@@ -7475,17 +6583,7 @@
           <w:sz w:val="22"/>
           <w:szCs w:val="22"/>
         </w:rPr>
-        <w:t>life_expect</w:t>
-      </w:r>
-      <w:proofErr w:type="spellEnd"/>
-      <w:r>
-        <w:rPr>
-          <w:rFonts w:ascii="Times New Roman" w:hAnsi="Times New Roman" w:cs="Times New Roman"/>
-          <w:i/>
-          <w:sz w:val="22"/>
-          <w:szCs w:val="22"/>
-        </w:rPr>
-        <w:t xml:space="preserve"> </w:t>
+        <w:t xml:space="preserve">life_expect </w:t>
       </w:r>
       <w:r>
         <w:rPr>
@@ -7602,45 +6700,14 @@
         </w:rPr>
         <w:t xml:space="preserve"> </w:t>
       </w:r>
-      <w:proofErr w:type="spellStart"/>
-      <w:r>
-        <w:rPr>
-          <w:rFonts w:ascii="Courier New" w:hAnsi="Courier New" w:cs="Courier New"/>
-          <w:color w:val="0070C0"/>
-          <w:sz w:val="20"/>
-          <w:szCs w:val="20"/>
-        </w:rPr>
-        <w:t>expu</w:t>
-      </w:r>
-      <w:proofErr w:type="spellEnd"/>
-      <w:r>
-        <w:rPr>
-          <w:rFonts w:ascii="Courier New" w:hAnsi="Courier New" w:cs="Courier New"/>
-          <w:color w:val="0070C0"/>
-          <w:sz w:val="20"/>
-          <w:szCs w:val="20"/>
-        </w:rPr>
-        <w:t xml:space="preserve"> &lt;- exp(</w:t>
-      </w:r>
-      <w:proofErr w:type="spellStart"/>
-      <w:r>
-        <w:rPr>
-          <w:rFonts w:ascii="Courier New" w:hAnsi="Courier New" w:cs="Courier New"/>
-          <w:color w:val="0070C0"/>
-          <w:sz w:val="20"/>
-          <w:szCs w:val="20"/>
-        </w:rPr>
-        <w:t>loglog$residuals</w:t>
-      </w:r>
-      <w:proofErr w:type="spellEnd"/>
-      <w:r>
-        <w:rPr>
-          <w:rFonts w:ascii="Courier New" w:hAnsi="Courier New" w:cs="Courier New"/>
-          <w:color w:val="0070C0"/>
-          <w:sz w:val="20"/>
-          <w:szCs w:val="20"/>
-        </w:rPr>
-        <w:t>)</w:t>
+      <w:r>
+        <w:rPr>
+          <w:rFonts w:ascii="Courier New" w:hAnsi="Courier New" w:cs="Courier New"/>
+          <w:color w:val="0070C0"/>
+          <w:sz w:val="20"/>
+          <w:szCs w:val="20"/>
+        </w:rPr>
+        <w:t>expu &lt;- exp(loglog$residuals)</w:t>
       </w:r>
     </w:p>
     <w:p>
@@ -7682,45 +6749,14 @@
         </w:rPr>
         <w:t xml:space="preserve"> </w:t>
       </w:r>
-      <w:proofErr w:type="spellStart"/>
-      <w:r>
-        <w:rPr>
-          <w:rFonts w:ascii="Courier New" w:hAnsi="Courier New" w:cs="Courier New"/>
-          <w:color w:val="0070C0"/>
-          <w:sz w:val="20"/>
-          <w:szCs w:val="20"/>
-        </w:rPr>
-        <w:t>alph</w:t>
-      </w:r>
-      <w:proofErr w:type="spellEnd"/>
-      <w:r>
-        <w:rPr>
-          <w:rFonts w:ascii="Courier New" w:hAnsi="Courier New" w:cs="Courier New"/>
-          <w:color w:val="0070C0"/>
-          <w:sz w:val="20"/>
-          <w:szCs w:val="20"/>
-        </w:rPr>
-        <w:t xml:space="preserve"> &lt;- mean(</w:t>
-      </w:r>
-      <w:proofErr w:type="spellStart"/>
-      <w:r>
-        <w:rPr>
-          <w:rFonts w:ascii="Courier New" w:hAnsi="Courier New" w:cs="Courier New"/>
-          <w:color w:val="0070C0"/>
-          <w:sz w:val="20"/>
-          <w:szCs w:val="20"/>
-        </w:rPr>
-        <w:t>expu</w:t>
-      </w:r>
-      <w:proofErr w:type="spellEnd"/>
-      <w:r>
-        <w:rPr>
-          <w:rFonts w:ascii="Courier New" w:hAnsi="Courier New" w:cs="Courier New"/>
-          <w:color w:val="0070C0"/>
-          <w:sz w:val="20"/>
-          <w:szCs w:val="20"/>
-        </w:rPr>
-        <w:t>)</w:t>
+      <w:r>
+        <w:rPr>
+          <w:rFonts w:ascii="Courier New" w:hAnsi="Courier New" w:cs="Courier New"/>
+          <w:color w:val="0070C0"/>
+          <w:sz w:val="20"/>
+          <w:szCs w:val="20"/>
+        </w:rPr>
+        <w:t>alph &lt;- mean(expu)</w:t>
       </w:r>
     </w:p>
     <w:p>
@@ -7762,7 +6798,6 @@
         </w:rPr>
         <w:t xml:space="preserve"> </w:t>
       </w:r>
-      <w:proofErr w:type="spellStart"/>
       <w:r>
         <w:rPr>
           <w:rFonts w:ascii="Courier New" w:hAnsi="Courier New" w:cs="Courier New"/>
@@ -7779,37 +6814,7 @@
           <w:sz w:val="20"/>
           <w:szCs w:val="20"/>
         </w:rPr>
-        <w:t>hat</w:t>
-      </w:r>
-      <w:proofErr w:type="spellEnd"/>
-      <w:r>
-        <w:rPr>
-          <w:rFonts w:ascii="Courier New" w:hAnsi="Courier New" w:cs="Courier New"/>
-          <w:color w:val="0070C0"/>
-          <w:sz w:val="20"/>
-          <w:szCs w:val="20"/>
-        </w:rPr>
-        <w:t xml:space="preserve"> &lt;- </w:t>
-      </w:r>
-      <w:proofErr w:type="spellStart"/>
-      <w:r>
-        <w:rPr>
-          <w:rFonts w:ascii="Courier New" w:hAnsi="Courier New" w:cs="Courier New"/>
-          <w:color w:val="0070C0"/>
-          <w:sz w:val="20"/>
-          <w:szCs w:val="20"/>
-        </w:rPr>
-        <w:t>alph</w:t>
-      </w:r>
-      <w:proofErr w:type="spellEnd"/>
-      <w:r>
-        <w:rPr>
-          <w:rFonts w:ascii="Courier New" w:hAnsi="Courier New" w:cs="Courier New"/>
-          <w:color w:val="0070C0"/>
-          <w:sz w:val="20"/>
-          <w:szCs w:val="20"/>
-        </w:rPr>
-        <w:t>*exp(fitted(loglog))</w:t>
+        <w:t>hat &lt;- alph*exp(fitted(loglog))</w:t>
       </w:r>
     </w:p>
     <w:p>
@@ -7851,47 +6856,15 @@
         </w:rPr>
         <w:t xml:space="preserve"> </w:t>
       </w:r>
-      <w:proofErr w:type="spellStart"/>
-      <w:r>
-        <w:rPr>
-          <w:rFonts w:ascii="Courier New" w:hAnsi="Courier New" w:cs="Courier New"/>
-          <w:color w:val="0070C0"/>
-          <w:sz w:val="20"/>
-          <w:szCs w:val="20"/>
-        </w:rPr>
-        <w:t>logcheck</w:t>
-      </w:r>
-      <w:proofErr w:type="spellEnd"/>
-      <w:r>
-        <w:rPr>
-          <w:rFonts w:ascii="Courier New" w:hAnsi="Courier New" w:cs="Courier New"/>
-          <w:color w:val="0070C0"/>
-          <w:sz w:val="20"/>
-          <w:szCs w:val="20"/>
-        </w:rPr>
-        <w:t xml:space="preserve"> &lt;- </w:t>
-      </w:r>
-      <w:proofErr w:type="spellStart"/>
-      <w:r>
-        <w:rPr>
-          <w:rFonts w:ascii="Courier New" w:hAnsi="Courier New" w:cs="Courier New"/>
-          <w:color w:val="0070C0"/>
-          <w:sz w:val="20"/>
-          <w:szCs w:val="20"/>
-        </w:rPr>
-        <w:t>lm</w:t>
-      </w:r>
-      <w:proofErr w:type="spellEnd"/>
-      <w:r>
-        <w:rPr>
-          <w:rFonts w:ascii="Courier New" w:hAnsi="Courier New" w:cs="Courier New"/>
-          <w:color w:val="0070C0"/>
-          <w:sz w:val="20"/>
-          <w:szCs w:val="20"/>
-        </w:rPr>
-        <w:t>(</w:t>
-      </w:r>
-      <w:proofErr w:type="spellStart"/>
+      <w:r>
+        <w:rPr>
+          <w:rFonts w:ascii="Courier New" w:hAnsi="Courier New" w:cs="Courier New"/>
+          <w:color w:val="0070C0"/>
+          <w:sz w:val="20"/>
+          <w:szCs w:val="20"/>
+        </w:rPr>
+        <w:t>logcheck &lt;- lm(</w:t>
+      </w:r>
       <w:r>
         <w:rPr>
           <w:rFonts w:ascii="Courier New" w:hAnsi="Courier New" w:cs="Courier New"/>
@@ -7944,37 +6917,7 @@
           <w:sz w:val="20"/>
           <w:szCs w:val="20"/>
         </w:rPr>
-        <w:t>hat</w:t>
-      </w:r>
-      <w:proofErr w:type="spellEnd"/>
-      <w:r>
-        <w:rPr>
-          <w:rFonts w:ascii="Courier New" w:hAnsi="Courier New" w:cs="Courier New"/>
-          <w:color w:val="0070C0"/>
-          <w:sz w:val="20"/>
-          <w:szCs w:val="20"/>
-        </w:rPr>
-        <w:t>); summary(</w:t>
-      </w:r>
-      <w:proofErr w:type="spellStart"/>
-      <w:r>
-        <w:rPr>
-          <w:rFonts w:ascii="Courier New" w:hAnsi="Courier New" w:cs="Courier New"/>
-          <w:color w:val="0070C0"/>
-          <w:sz w:val="20"/>
-          <w:szCs w:val="20"/>
-        </w:rPr>
-        <w:t>logcheck</w:t>
-      </w:r>
-      <w:proofErr w:type="spellEnd"/>
-      <w:r>
-        <w:rPr>
-          <w:rFonts w:ascii="Courier New" w:hAnsi="Courier New" w:cs="Courier New"/>
-          <w:color w:val="0070C0"/>
-          <w:sz w:val="20"/>
-          <w:szCs w:val="20"/>
-        </w:rPr>
-        <w:t>)</w:t>
+        <w:t>hat); summary(logcheck)</w:t>
       </w:r>
     </w:p>
     <w:p>
@@ -8156,59 +7099,7 @@
           <w:sz w:val="20"/>
           <w:szCs w:val="20"/>
         </w:rPr>
-        <w:t>summary(</w:t>
-      </w:r>
-      <w:proofErr w:type="spellStart"/>
-      <w:r>
-        <w:rPr>
-          <w:rFonts w:ascii="Courier New" w:hAnsi="Courier New" w:cs="Courier New"/>
-          <w:color w:val="0070C0"/>
-          <w:sz w:val="20"/>
-          <w:szCs w:val="20"/>
-        </w:rPr>
-        <w:t>logcheck</w:t>
-      </w:r>
-      <w:proofErr w:type="spellEnd"/>
-      <w:r>
-        <w:rPr>
-          <w:rFonts w:ascii="Courier New" w:hAnsi="Courier New" w:cs="Courier New"/>
-          <w:color w:val="0070C0"/>
-          <w:sz w:val="20"/>
-          <w:szCs w:val="20"/>
-        </w:rPr>
-        <w:t>)$</w:t>
-      </w:r>
-      <w:proofErr w:type="spellStart"/>
-      <w:proofErr w:type="gramStart"/>
-      <w:r>
-        <w:rPr>
-          <w:rFonts w:ascii="Courier New" w:hAnsi="Courier New" w:cs="Courier New"/>
-          <w:color w:val="0070C0"/>
-          <w:sz w:val="20"/>
-          <w:szCs w:val="20"/>
-        </w:rPr>
-        <w:t>r.squared</w:t>
-      </w:r>
-      <w:proofErr w:type="spellEnd"/>
-      <w:proofErr w:type="gramEnd"/>
-      <w:r>
-        <w:rPr>
-          <w:rFonts w:ascii="Courier New" w:hAnsi="Courier New" w:cs="Courier New"/>
-          <w:color w:val="0070C0"/>
-          <w:sz w:val="20"/>
-          <w:szCs w:val="20"/>
-        </w:rPr>
-        <w:t>; summary(</w:t>
-      </w:r>
-      <w:proofErr w:type="spellStart"/>
-      <w:r>
-        <w:rPr>
-          <w:rFonts w:ascii="Courier New" w:hAnsi="Courier New" w:cs="Courier New"/>
-          <w:color w:val="0070C0"/>
-          <w:sz w:val="20"/>
-          <w:szCs w:val="20"/>
-        </w:rPr>
-        <w:t>l</w:t>
+        <w:t>summary(logcheck)$r.squared; summary(l</w:t>
       </w:r>
       <w:r>
         <w:rPr>
@@ -8226,29 +7117,8 @@
           <w:sz w:val="20"/>
           <w:szCs w:val="20"/>
         </w:rPr>
-        <w:t>log</w:t>
-      </w:r>
-      <w:proofErr w:type="spellEnd"/>
-      <w:r>
-        <w:rPr>
-          <w:rFonts w:ascii="Courier New" w:hAnsi="Courier New" w:cs="Courier New"/>
-          <w:color w:val="0070C0"/>
-          <w:sz w:val="20"/>
-          <w:szCs w:val="20"/>
-        </w:rPr>
-        <w:t>)$</w:t>
-      </w:r>
-      <w:proofErr w:type="spellStart"/>
-      <w:r>
-        <w:rPr>
-          <w:rFonts w:ascii="Courier New" w:hAnsi="Courier New" w:cs="Courier New"/>
-          <w:color w:val="0070C0"/>
-          <w:sz w:val="20"/>
-          <w:szCs w:val="20"/>
-        </w:rPr>
-        <w:t>r.squared</w:t>
-      </w:r>
-      <w:proofErr w:type="spellEnd"/>
+        <w:t>log)$r.squared</w:t>
+      </w:r>
     </w:p>
     <w:p>
       <w:pPr>
@@ -8310,7 +7180,6 @@
         </w:rPr>
         <w:t xml:space="preserve">to plot </w:t>
       </w:r>
-      <w:proofErr w:type="spellStart"/>
       <w:r>
         <w:rPr>
           <w:rFonts w:ascii="Times New Roman" w:hAnsi="Times New Roman" w:cs="Times New Roman"/>
@@ -8318,17 +7187,7 @@
           <w:sz w:val="22"/>
           <w:szCs w:val="22"/>
         </w:rPr>
-        <w:t>life_expect</w:t>
-      </w:r>
-      <w:proofErr w:type="spellEnd"/>
-      <w:r>
-        <w:rPr>
-          <w:rFonts w:ascii="Times New Roman" w:hAnsi="Times New Roman" w:cs="Times New Roman"/>
-          <w:i/>
-          <w:sz w:val="22"/>
-          <w:szCs w:val="22"/>
-        </w:rPr>
-        <w:t xml:space="preserve"> </w:t>
+        <w:t xml:space="preserve">life_expect </w:t>
       </w:r>
       <w:r>
         <w:rPr>
@@ -8751,20 +7610,8 @@
           <w:sz w:val="22"/>
           <w:szCs w:val="22"/>
         </w:rPr>
-        <w:t xml:space="preserve">Lab07 </w:t>
-      </w:r>
-      <w:proofErr w:type="spellStart"/>
-      <w:proofErr w:type="gramStart"/>
-      <w:r>
-        <w:rPr>
-          <w:i/>
-          <w:sz w:val="22"/>
-          <w:szCs w:val="22"/>
-        </w:rPr>
-        <w:t>crabs.R</w:t>
-      </w:r>
-      <w:proofErr w:type="spellEnd"/>
-      <w:proofErr w:type="gramEnd"/>
+        <w:t>Lab07 crabs.R</w:t>
+      </w:r>
       <w:r>
         <w:rPr>
           <w:sz w:val="22"/>
@@ -8839,8 +7686,6 @@
         </w:rPr>
         <w:t xml:space="preserve"> </w:t>
       </w:r>
-      <w:proofErr w:type="spellStart"/>
-      <w:proofErr w:type="gramStart"/>
       <w:r>
         <w:rPr>
           <w:rFonts w:ascii="Courier New" w:hAnsi="Courier New" w:cs="Courier New"/>
@@ -8859,8 +7704,6 @@
         </w:rPr>
         <w:t>ble</w:t>
       </w:r>
-      <w:proofErr w:type="spellEnd"/>
-      <w:proofErr w:type="gramEnd"/>
       <w:r>
         <w:rPr>
           <w:rFonts w:ascii="Courier New" w:hAnsi="Courier New" w:cs="Courier New"/>
@@ -9032,7 +7875,6 @@
         </w:rPr>
         <w:t>) and weight (</w:t>
       </w:r>
-      <w:proofErr w:type="spellStart"/>
       <w:r>
         <w:rPr>
           <w:i/>
@@ -9041,7 +7883,6 @@
         </w:rPr>
         <w:t>Wt</w:t>
       </w:r>
-      <w:proofErr w:type="spellEnd"/>
       <w:r>
         <w:rPr>
           <w:sz w:val="22"/>
@@ -9221,7 +8062,6 @@
         </w:rPr>
         <w:t xml:space="preserve"> </w:t>
       </w:r>
-      <w:proofErr w:type="gramStart"/>
       <w:r>
         <w:rPr>
           <w:rFonts w:ascii="Courier New" w:hAnsi="Courier New" w:cs="Courier New"/>
@@ -9231,8 +8071,6 @@
         </w:rPr>
         <w:t>plot(</w:t>
       </w:r>
-      <w:proofErr w:type="spellStart"/>
-      <w:proofErr w:type="gramEnd"/>
       <w:r>
         <w:rPr>
           <w:rFonts w:ascii="Courier New" w:hAnsi="Courier New" w:cs="Courier New"/>
@@ -9260,7 +8098,6 @@
         </w:rPr>
         <w:t>W</w:t>
       </w:r>
-      <w:proofErr w:type="spellEnd"/>
       <w:r>
         <w:rPr>
           <w:rFonts w:ascii="Courier New" w:hAnsi="Courier New" w:cs="Courier New"/>
@@ -9270,7 +8107,6 @@
         </w:rPr>
         <w:t xml:space="preserve">, </w:t>
       </w:r>
-      <w:proofErr w:type="spellStart"/>
       <w:r>
         <w:rPr>
           <w:rFonts w:ascii="Courier New" w:hAnsi="Courier New" w:cs="Courier New"/>
@@ -9298,35 +8134,14 @@
         </w:rPr>
         <w:t>Sa</w:t>
       </w:r>
-      <w:proofErr w:type="spellEnd"/>
-      <w:r>
-        <w:rPr>
-          <w:rFonts w:ascii="Courier New" w:hAnsi="Courier New" w:cs="Courier New"/>
-          <w:color w:val="0070C0"/>
-          <w:sz w:val="20"/>
-          <w:szCs w:val="20"/>
-        </w:rPr>
-        <w:t xml:space="preserve">, </w:t>
-      </w:r>
-      <w:proofErr w:type="spellStart"/>
-      <w:r>
-        <w:rPr>
-          <w:rFonts w:ascii="Courier New" w:hAnsi="Courier New" w:cs="Courier New"/>
-          <w:color w:val="0070C0"/>
-          <w:sz w:val="20"/>
-          <w:szCs w:val="20"/>
-        </w:rPr>
-        <w:t>pch</w:t>
-      </w:r>
-      <w:proofErr w:type="spellEnd"/>
-      <w:r>
-        <w:rPr>
-          <w:rFonts w:ascii="Courier New" w:hAnsi="Courier New" w:cs="Courier New"/>
-          <w:color w:val="0070C0"/>
-          <w:sz w:val="20"/>
-          <w:szCs w:val="20"/>
-        </w:rPr>
-        <w:t>=19)</w:t>
+      <w:r>
+        <w:rPr>
+          <w:rFonts w:ascii="Courier New" w:hAnsi="Courier New" w:cs="Courier New"/>
+          <w:color w:val="0070C0"/>
+          <w:sz w:val="20"/>
+          <w:szCs w:val="20"/>
+        </w:rPr>
+        <w:t>, pch=19)</w:t>
       </w:r>
     </w:p>
     <w:p>
@@ -9369,8 +8184,6 @@
         </w:rPr>
         <w:t xml:space="preserve"> </w:t>
       </w:r>
-      <w:proofErr w:type="spellStart"/>
-      <w:proofErr w:type="gramStart"/>
       <w:r>
         <w:rPr>
           <w:rFonts w:ascii="Courier New" w:hAnsi="Courier New" w:cs="Courier New"/>
@@ -9380,7 +8193,6 @@
         </w:rPr>
         <w:t>abline</w:t>
       </w:r>
-      <w:proofErr w:type="spellEnd"/>
       <w:r>
         <w:rPr>
           <w:rFonts w:ascii="Courier New" w:hAnsi="Courier New" w:cs="Courier New"/>
@@ -9390,36 +8202,14 @@
         </w:rPr>
         <w:t>(</w:t>
       </w:r>
-      <w:proofErr w:type="spellStart"/>
-      <w:proofErr w:type="gramEnd"/>
-      <w:r>
-        <w:rPr>
-          <w:rFonts w:ascii="Courier New" w:hAnsi="Courier New" w:cs="Courier New"/>
-          <w:color w:val="0070C0"/>
-          <w:sz w:val="20"/>
-          <w:szCs w:val="20"/>
-        </w:rPr>
-        <w:t>lm</w:t>
-      </w:r>
-      <w:proofErr w:type="spellEnd"/>
-      <w:r>
-        <w:rPr>
-          <w:rFonts w:ascii="Courier New" w:hAnsi="Courier New" w:cs="Courier New"/>
-          <w:color w:val="0070C0"/>
-          <w:sz w:val="20"/>
-          <w:szCs w:val="20"/>
-        </w:rPr>
-        <w:t>(</w:t>
-      </w:r>
-      <w:proofErr w:type="spellStart"/>
-      <w:r>
-        <w:rPr>
-          <w:rFonts w:ascii="Courier New" w:hAnsi="Courier New" w:cs="Courier New"/>
-          <w:color w:val="0070C0"/>
-          <w:sz w:val="20"/>
-          <w:szCs w:val="20"/>
-        </w:rPr>
-        <w:t>crab</w:t>
+      <w:r>
+        <w:rPr>
+          <w:rFonts w:ascii="Courier New" w:hAnsi="Courier New" w:cs="Courier New"/>
+          <w:color w:val="0070C0"/>
+          <w:sz w:val="20"/>
+          <w:szCs w:val="20"/>
+        </w:rPr>
+        <w:t>lm(crab</w:t>
       </w:r>
       <w:r>
         <w:rPr>
@@ -9437,27 +8227,7 @@
           <w:sz w:val="20"/>
           <w:szCs w:val="20"/>
         </w:rPr>
-        <w:t>Sa</w:t>
-      </w:r>
-      <w:proofErr w:type="spellEnd"/>
-      <w:r>
-        <w:rPr>
-          <w:rFonts w:ascii="Courier New" w:hAnsi="Courier New" w:cs="Courier New"/>
-          <w:color w:val="0070C0"/>
-          <w:sz w:val="20"/>
-          <w:szCs w:val="20"/>
-        </w:rPr>
-        <w:t xml:space="preserve"> ~ </w:t>
-      </w:r>
-      <w:proofErr w:type="spellStart"/>
-      <w:r>
-        <w:rPr>
-          <w:rFonts w:ascii="Courier New" w:hAnsi="Courier New" w:cs="Courier New"/>
-          <w:color w:val="0070C0"/>
-          <w:sz w:val="20"/>
-          <w:szCs w:val="20"/>
-        </w:rPr>
-        <w:t>crab</w:t>
+        <w:t>Sa ~ crab</w:t>
       </w:r>
       <w:r>
         <w:rPr>
@@ -9475,17 +8245,7 @@
           <w:sz w:val="20"/>
           <w:szCs w:val="20"/>
         </w:rPr>
-        <w:t>W</w:t>
-      </w:r>
-      <w:proofErr w:type="spellEnd"/>
-      <w:r>
-        <w:rPr>
-          <w:rFonts w:ascii="Courier New" w:hAnsi="Courier New" w:cs="Courier New"/>
-          <w:color w:val="0070C0"/>
-          <w:sz w:val="20"/>
-          <w:szCs w:val="20"/>
-        </w:rPr>
-        <w:t>))</w:t>
+        <w:t>W))</w:t>
       </w:r>
     </w:p>
     <w:p>
@@ -9663,107 +8423,23 @@
         </w:rPr>
         <w:t xml:space="preserve"> </w:t>
       </w:r>
-      <w:proofErr w:type="spellStart"/>
-      <w:r>
-        <w:rPr>
-          <w:rFonts w:ascii="Courier New" w:hAnsi="Courier New" w:cs="Courier New"/>
-          <w:color w:val="0070C0"/>
-          <w:sz w:val="20"/>
-          <w:szCs w:val="20"/>
-        </w:rPr>
-        <w:t>lmodel</w:t>
-      </w:r>
-      <w:proofErr w:type="spellEnd"/>
-      <w:r>
-        <w:rPr>
-          <w:rFonts w:ascii="Courier New" w:hAnsi="Courier New" w:cs="Courier New"/>
-          <w:color w:val="0070C0"/>
-          <w:sz w:val="20"/>
-          <w:szCs w:val="20"/>
-        </w:rPr>
-        <w:t xml:space="preserve"> &lt;- </w:t>
-      </w:r>
-      <w:proofErr w:type="spellStart"/>
-      <w:proofErr w:type="gramStart"/>
-      <w:r>
-        <w:rPr>
-          <w:rFonts w:ascii="Courier New" w:hAnsi="Courier New" w:cs="Courier New"/>
-          <w:color w:val="0070C0"/>
-          <w:sz w:val="20"/>
-          <w:szCs w:val="20"/>
-        </w:rPr>
-        <w:t>lm</w:t>
-      </w:r>
-      <w:proofErr w:type="spellEnd"/>
-      <w:r>
-        <w:rPr>
-          <w:rFonts w:ascii="Courier New" w:hAnsi="Courier New" w:cs="Courier New"/>
-          <w:color w:val="0070C0"/>
-          <w:sz w:val="20"/>
-          <w:szCs w:val="20"/>
-        </w:rPr>
-        <w:t>(</w:t>
-      </w:r>
-      <w:proofErr w:type="spellStart"/>
-      <w:proofErr w:type="gramEnd"/>
-      <w:r>
-        <w:rPr>
-          <w:rFonts w:ascii="Courier New" w:hAnsi="Courier New" w:cs="Courier New"/>
-          <w:color w:val="0070C0"/>
-          <w:sz w:val="20"/>
-          <w:szCs w:val="20"/>
-        </w:rPr>
-        <w:t>crab$Sa</w:t>
-      </w:r>
-      <w:proofErr w:type="spellEnd"/>
-      <w:r>
-        <w:rPr>
-          <w:rFonts w:ascii="Courier New" w:hAnsi="Courier New" w:cs="Courier New"/>
-          <w:color w:val="0070C0"/>
-          <w:sz w:val="20"/>
-          <w:szCs w:val="20"/>
-        </w:rPr>
-        <w:t xml:space="preserve"> ~ </w:t>
-      </w:r>
-      <w:proofErr w:type="spellStart"/>
-      <w:r>
-        <w:rPr>
-          <w:rFonts w:ascii="Courier New" w:hAnsi="Courier New" w:cs="Courier New"/>
-          <w:color w:val="0070C0"/>
-          <w:sz w:val="20"/>
-          <w:szCs w:val="20"/>
-        </w:rPr>
-        <w:t>crab$W</w:t>
-      </w:r>
-      <w:proofErr w:type="spellEnd"/>
-      <w:r>
-        <w:rPr>
-          <w:rFonts w:ascii="Courier New" w:hAnsi="Courier New" w:cs="Courier New"/>
-          <w:color w:val="0070C0"/>
-          <w:sz w:val="20"/>
-          <w:szCs w:val="20"/>
-        </w:rPr>
-        <w:t>); summary(</w:t>
-      </w:r>
-      <w:proofErr w:type="spellStart"/>
-      <w:r>
-        <w:rPr>
-          <w:rFonts w:ascii="Courier New" w:hAnsi="Courier New" w:cs="Courier New"/>
-          <w:color w:val="0070C0"/>
-          <w:sz w:val="20"/>
-          <w:szCs w:val="20"/>
-        </w:rPr>
-        <w:t>lmodel</w:t>
-      </w:r>
-      <w:proofErr w:type="spellEnd"/>
-      <w:r>
-        <w:rPr>
-          <w:rFonts w:ascii="Courier New" w:hAnsi="Courier New" w:cs="Courier New"/>
-          <w:color w:val="0070C0"/>
-          <w:sz w:val="20"/>
-          <w:szCs w:val="20"/>
-        </w:rPr>
-        <w:t>)</w:t>
+      <w:r>
+        <w:rPr>
+          <w:rFonts w:ascii="Courier New" w:hAnsi="Courier New" w:cs="Courier New"/>
+          <w:color w:val="0070C0"/>
+          <w:sz w:val="20"/>
+          <w:szCs w:val="20"/>
+        </w:rPr>
+        <w:t>lmodel &lt;- lm(crab$Sa ~ crab$W</w:t>
+      </w:r>
+      <w:r>
+        <w:rPr>
+          <w:rFonts w:ascii="Courier New" w:hAnsi="Courier New" w:cs="Courier New"/>
+          <w:color w:val="0070C0"/>
+          <w:sz w:val="20"/>
+          <w:szCs w:val="20"/>
+        </w:rPr>
+        <w:t>); summary(lmodel)</w:t>
       </w:r>
     </w:p>
     <w:p>
@@ -9896,7 +8572,6 @@
         </w:rPr>
         <w:t xml:space="preserve"> </w:t>
       </w:r>
-      <w:proofErr w:type="gramStart"/>
       <w:r>
         <w:rPr>
           <w:rFonts w:ascii="Courier New" w:hAnsi="Courier New" w:cs="Courier New"/>
@@ -9906,8 +8581,6 @@
         </w:rPr>
         <w:t>plot(</w:t>
       </w:r>
-      <w:proofErr w:type="spellStart"/>
-      <w:proofErr w:type="gramEnd"/>
       <w:r>
         <w:rPr>
           <w:rFonts w:ascii="Courier New" w:hAnsi="Courier New" w:cs="Courier New"/>
@@ -9935,7 +8608,6 @@
         </w:rPr>
         <w:t>W</w:t>
       </w:r>
-      <w:proofErr w:type="spellEnd"/>
       <w:r>
         <w:rPr>
           <w:rFonts w:ascii="Courier New" w:hAnsi="Courier New" w:cs="Courier New"/>
@@ -9945,7 +8617,6 @@
         </w:rPr>
         <w:t xml:space="preserve">, </w:t>
       </w:r>
-      <w:proofErr w:type="spellStart"/>
       <w:r>
         <w:rPr>
           <w:rFonts w:ascii="Courier New" w:hAnsi="Courier New" w:cs="Courier New"/>
@@ -9955,35 +8626,14 @@
         </w:rPr>
         <w:t>lmodel$residuals</w:t>
       </w:r>
-      <w:proofErr w:type="spellEnd"/>
-      <w:r>
-        <w:rPr>
-          <w:rFonts w:ascii="Courier New" w:hAnsi="Courier New" w:cs="Courier New"/>
-          <w:color w:val="0070C0"/>
-          <w:sz w:val="20"/>
-          <w:szCs w:val="20"/>
-        </w:rPr>
-        <w:t xml:space="preserve">, </w:t>
-      </w:r>
-      <w:proofErr w:type="spellStart"/>
-      <w:r>
-        <w:rPr>
-          <w:rFonts w:ascii="Courier New" w:hAnsi="Courier New" w:cs="Courier New"/>
-          <w:color w:val="0070C0"/>
-          <w:sz w:val="20"/>
-          <w:szCs w:val="20"/>
-        </w:rPr>
-        <w:t>pch</w:t>
-      </w:r>
-      <w:proofErr w:type="spellEnd"/>
-      <w:r>
-        <w:rPr>
-          <w:rFonts w:ascii="Courier New" w:hAnsi="Courier New" w:cs="Courier New"/>
-          <w:color w:val="0070C0"/>
-          <w:sz w:val="20"/>
-          <w:szCs w:val="20"/>
-        </w:rPr>
-        <w:t>=19)</w:t>
+      <w:r>
+        <w:rPr>
+          <w:rFonts w:ascii="Courier New" w:hAnsi="Courier New" w:cs="Courier New"/>
+          <w:color w:val="0070C0"/>
+          <w:sz w:val="20"/>
+          <w:szCs w:val="20"/>
+        </w:rPr>
+        <w:t>, pch=19)</w:t>
       </w:r>
     </w:p>
     <w:p>
@@ -10301,49 +8951,15 @@
         </w:rPr>
         <w:t xml:space="preserve"> </w:t>
       </w:r>
-      <w:proofErr w:type="spellStart"/>
-      <w:r>
-        <w:rPr>
-          <w:rFonts w:ascii="Courier New" w:hAnsi="Courier New" w:cs="Courier New"/>
-          <w:color w:val="0070C0"/>
-          <w:sz w:val="20"/>
-          <w:szCs w:val="20"/>
-        </w:rPr>
-        <w:t>pmodel</w:t>
-      </w:r>
-      <w:proofErr w:type="spellEnd"/>
-      <w:r>
-        <w:rPr>
-          <w:rFonts w:ascii="Courier New" w:hAnsi="Courier New" w:cs="Courier New"/>
-          <w:color w:val="0070C0"/>
-          <w:sz w:val="20"/>
-          <w:szCs w:val="20"/>
-        </w:rPr>
-        <w:t>=</w:t>
-      </w:r>
-      <w:proofErr w:type="spellStart"/>
-      <w:proofErr w:type="gramStart"/>
-      <w:r>
-        <w:rPr>
-          <w:rFonts w:ascii="Courier New" w:hAnsi="Courier New" w:cs="Courier New"/>
-          <w:color w:val="0070C0"/>
-          <w:sz w:val="20"/>
-          <w:szCs w:val="20"/>
-        </w:rPr>
-        <w:t>glm</w:t>
-      </w:r>
-      <w:proofErr w:type="spellEnd"/>
-      <w:r>
-        <w:rPr>
-          <w:rFonts w:ascii="Courier New" w:hAnsi="Courier New" w:cs="Courier New"/>
-          <w:color w:val="0070C0"/>
-          <w:sz w:val="20"/>
-          <w:szCs w:val="20"/>
-        </w:rPr>
-        <w:t>(</w:t>
-      </w:r>
-      <w:proofErr w:type="spellStart"/>
-      <w:proofErr w:type="gramEnd"/>
+      <w:r>
+        <w:rPr>
+          <w:rFonts w:ascii="Courier New" w:hAnsi="Courier New" w:cs="Courier New"/>
+          <w:color w:val="0070C0"/>
+          <w:sz w:val="20"/>
+          <w:szCs w:val="20"/>
+        </w:rPr>
+        <w:t>pmodel=glm(</w:t>
+      </w:r>
       <w:r>
         <w:rPr>
           <w:rFonts w:ascii="Courier New" w:hAnsi="Courier New" w:cs="Courier New"/>
@@ -10360,17 +8976,7 @@
           <w:sz w:val="20"/>
           <w:szCs w:val="20"/>
         </w:rPr>
-        <w:t>Sa</w:t>
-      </w:r>
-      <w:proofErr w:type="spellEnd"/>
-      <w:r>
-        <w:rPr>
-          <w:rFonts w:ascii="Courier New" w:hAnsi="Courier New" w:cs="Courier New"/>
-          <w:color w:val="0070C0"/>
-          <w:sz w:val="20"/>
-          <w:szCs w:val="20"/>
-        </w:rPr>
-        <w:t xml:space="preserve"> ~ 1</w:t>
+        <w:t>Sa ~ 1</w:t>
       </w:r>
       <w:r>
         <w:rPr>
@@ -10390,7 +8996,6 @@
         </w:rPr>
         <w:t xml:space="preserve">+ </w:t>
       </w:r>
-      <w:proofErr w:type="spellStart"/>
       <w:r>
         <w:rPr>
           <w:rFonts w:ascii="Courier New" w:hAnsi="Courier New" w:cs="Courier New"/>
@@ -10407,37 +9012,7 @@
           <w:sz w:val="20"/>
           <w:szCs w:val="20"/>
         </w:rPr>
-        <w:t>W</w:t>
-      </w:r>
-      <w:proofErr w:type="spellEnd"/>
-      <w:r>
-        <w:rPr>
-          <w:rFonts w:ascii="Courier New" w:hAnsi="Courier New" w:cs="Courier New"/>
-          <w:color w:val="0070C0"/>
-          <w:sz w:val="20"/>
-          <w:szCs w:val="20"/>
-        </w:rPr>
-        <w:t>, family=</w:t>
-      </w:r>
-      <w:proofErr w:type="spellStart"/>
-      <w:r>
-        <w:rPr>
-          <w:rFonts w:ascii="Courier New" w:hAnsi="Courier New" w:cs="Courier New"/>
-          <w:color w:val="0070C0"/>
-          <w:sz w:val="20"/>
-          <w:szCs w:val="20"/>
-        </w:rPr>
-        <w:t>poisson</w:t>
-      </w:r>
-      <w:proofErr w:type="spellEnd"/>
-      <w:r>
-        <w:rPr>
-          <w:rFonts w:ascii="Courier New" w:hAnsi="Courier New" w:cs="Courier New"/>
-          <w:color w:val="0070C0"/>
-          <w:sz w:val="20"/>
-          <w:szCs w:val="20"/>
-        </w:rPr>
-        <w:t>(link=log))</w:t>
+        <w:t>W, family=poisson(link=log))</w:t>
       </w:r>
     </w:p>
     <w:p>
@@ -10607,27 +9182,7 @@
           <w:sz w:val="20"/>
           <w:szCs w:val="20"/>
         </w:rPr>
-        <w:t>summary(</w:t>
-      </w:r>
-      <w:proofErr w:type="spellStart"/>
-      <w:r>
-        <w:rPr>
-          <w:rFonts w:ascii="Courier New" w:hAnsi="Courier New" w:cs="Courier New"/>
-          <w:color w:val="0070C0"/>
-          <w:sz w:val="20"/>
-          <w:szCs w:val="20"/>
-        </w:rPr>
-        <w:t>pmodel</w:t>
-      </w:r>
-      <w:proofErr w:type="spellEnd"/>
-      <w:r>
-        <w:rPr>
-          <w:rFonts w:ascii="Courier New" w:hAnsi="Courier New" w:cs="Courier New"/>
-          <w:color w:val="0070C0"/>
-          <w:sz w:val="20"/>
-          <w:szCs w:val="20"/>
-        </w:rPr>
-        <w:t>)</w:t>
+        <w:t>summary(pmodel)</w:t>
       </w:r>
     </w:p>
     <w:p>
@@ -10942,27 +9497,14 @@
         </w:rPr>
         <w:t xml:space="preserve"> </w:t>
       </w:r>
-      <w:proofErr w:type="spellStart"/>
-      <w:proofErr w:type="gramStart"/>
-      <w:r>
-        <w:rPr>
-          <w:rFonts w:ascii="Courier New" w:hAnsi="Courier New" w:cs="Courier New"/>
-          <w:color w:val="0070C0"/>
-          <w:sz w:val="20"/>
-          <w:szCs w:val="20"/>
-        </w:rPr>
-        <w:t>data.frame</w:t>
-      </w:r>
-      <w:proofErr w:type="spellEnd"/>
-      <w:proofErr w:type="gramEnd"/>
-      <w:r>
-        <w:rPr>
-          <w:rFonts w:ascii="Courier New" w:hAnsi="Courier New" w:cs="Courier New"/>
-          <w:color w:val="0070C0"/>
-          <w:sz w:val="20"/>
-          <w:szCs w:val="20"/>
-        </w:rPr>
-        <w:t>(crab,</w:t>
+      <w:r>
+        <w:rPr>
+          <w:rFonts w:ascii="Courier New" w:hAnsi="Courier New" w:cs="Courier New"/>
+          <w:color w:val="0070C0"/>
+          <w:sz w:val="20"/>
+          <w:szCs w:val="20"/>
+        </w:rPr>
+        <w:t>data.frame(crab,</w:t>
       </w:r>
       <w:r>
         <w:rPr>
@@ -10973,7 +9515,6 @@
         </w:rPr>
         <w:t xml:space="preserve"> </w:t>
       </w:r>
-      <w:proofErr w:type="spellStart"/>
       <w:r>
         <w:rPr>
           <w:rFonts w:ascii="Courier New" w:hAnsi="Courier New" w:cs="Courier New"/>
@@ -10983,7 +9524,6 @@
         </w:rPr>
         <w:t>pred</w:t>
       </w:r>
-      <w:proofErr w:type="spellEnd"/>
       <w:r>
         <w:rPr>
           <w:rFonts w:ascii="Courier New" w:hAnsi="Courier New" w:cs="Courier New"/>
@@ -11011,25 +9551,14 @@
         </w:rPr>
         <w:t xml:space="preserve"> </w:t>
       </w:r>
-      <w:proofErr w:type="spellStart"/>
-      <w:r>
-        <w:rPr>
-          <w:rFonts w:ascii="Courier New" w:hAnsi="Courier New" w:cs="Courier New"/>
-          <w:color w:val="0070C0"/>
-          <w:sz w:val="20"/>
-          <w:szCs w:val="20"/>
-        </w:rPr>
-        <w:t>pmodel$fitted</w:t>
-      </w:r>
-      <w:proofErr w:type="spellEnd"/>
-      <w:r>
-        <w:rPr>
-          <w:rFonts w:ascii="Courier New" w:hAnsi="Courier New" w:cs="Courier New"/>
-          <w:color w:val="0070C0"/>
-          <w:sz w:val="20"/>
-          <w:szCs w:val="20"/>
-        </w:rPr>
-        <w:t>)</w:t>
+      <w:r>
+        <w:rPr>
+          <w:rFonts w:ascii="Courier New" w:hAnsi="Courier New" w:cs="Courier New"/>
+          <w:color w:val="0070C0"/>
+          <w:sz w:val="20"/>
+          <w:szCs w:val="20"/>
+        </w:rPr>
+        <w:t>pmodel$fitted)</w:t>
       </w:r>
     </w:p>
     <w:p>
@@ -11108,59 +9637,15 @@
         </w:rPr>
         <w:t xml:space="preserve"> </w:t>
       </w:r>
-      <w:proofErr w:type="spellStart"/>
-      <w:proofErr w:type="gramStart"/>
-      <w:r>
-        <w:rPr>
-          <w:rFonts w:ascii="Courier New" w:hAnsi="Courier New" w:cs="Courier New"/>
-          <w:color w:val="0070C0"/>
-          <w:sz w:val="20"/>
-          <w:szCs w:val="20"/>
-        </w:rPr>
-        <w:t>lm</w:t>
-      </w:r>
-      <w:proofErr w:type="spellEnd"/>
-      <w:r>
-        <w:rPr>
-          <w:rFonts w:ascii="Courier New" w:hAnsi="Courier New" w:cs="Courier New"/>
-          <w:color w:val="0070C0"/>
-          <w:sz w:val="20"/>
-          <w:szCs w:val="20"/>
-        </w:rPr>
-        <w:t>(</w:t>
-      </w:r>
-      <w:proofErr w:type="spellStart"/>
-      <w:proofErr w:type="gramEnd"/>
-      <w:r>
-        <w:rPr>
-          <w:rFonts w:ascii="Courier New" w:hAnsi="Courier New" w:cs="Courier New"/>
-          <w:color w:val="0070C0"/>
-          <w:sz w:val="20"/>
-          <w:szCs w:val="20"/>
-        </w:rPr>
-        <w:t>Sa~pred</w:t>
-      </w:r>
-      <w:proofErr w:type="spellEnd"/>
-      <w:r>
-        <w:rPr>
-          <w:rFonts w:ascii="Courier New" w:hAnsi="Courier New" w:cs="Courier New"/>
-          <w:color w:val="0070C0"/>
-          <w:sz w:val="20"/>
-          <w:szCs w:val="20"/>
-        </w:rPr>
-        <w:t>, print); summary(fits)$</w:t>
-      </w:r>
-      <w:proofErr w:type="spellStart"/>
-      <w:r>
-        <w:rPr>
-          <w:rFonts w:ascii="Courier New" w:hAnsi="Courier New" w:cs="Courier New"/>
-          <w:color w:val="0070C0"/>
-          <w:sz w:val="20"/>
-          <w:szCs w:val="20"/>
-        </w:rPr>
-        <w:t>r.squared</w:t>
-      </w:r>
-      <w:proofErr w:type="spellEnd"/>
+      <w:r>
+        <w:rPr>
+          <w:rFonts w:ascii="Courier New" w:hAnsi="Courier New" w:cs="Courier New"/>
+          <w:color w:val="0070C0"/>
+          <w:sz w:val="20"/>
+          <w:szCs w:val="20"/>
+        </w:rPr>
+        <w:t>lm(Sa~pred, print); summary(fits)$r.squared</w:t>
+      </w:r>
     </w:p>
     <w:p>
       <w:pPr>
@@ -11692,28 +10177,15 @@
         </w:rPr>
         <w:t xml:space="preserve"> </w:t>
       </w:r>
-      <w:proofErr w:type="spellStart"/>
-      <w:r>
-        <w:rPr>
-          <w:rFonts w:ascii="Courier New" w:hAnsi="Courier New" w:cs="Courier New"/>
-          <w:color w:val="0070C0"/>
-          <w:sz w:val="20"/>
-          <w:szCs w:val="20"/>
-        </w:rPr>
-        <w:t>pmodel$</w:t>
-      </w:r>
-      <w:proofErr w:type="gramStart"/>
-      <w:r>
-        <w:rPr>
-          <w:rFonts w:ascii="Courier New" w:hAnsi="Courier New" w:cs="Courier New"/>
-          <w:color w:val="0070C0"/>
-          <w:sz w:val="20"/>
-          <w:szCs w:val="20"/>
-        </w:rPr>
-        <w:t>linear.predictors</w:t>
-      </w:r>
-      <w:proofErr w:type="spellEnd"/>
-      <w:proofErr w:type="gramEnd"/>
+      <w:r>
+        <w:rPr>
+          <w:rFonts w:ascii="Courier New" w:hAnsi="Courier New" w:cs="Courier New"/>
+          <w:color w:val="0070C0"/>
+          <w:sz w:val="20"/>
+          <w:szCs w:val="20"/>
+        </w:rPr>
+        <w:t>pmodel$linear.predictors</w:t>
+      </w:r>
     </w:p>
     <w:p>
       <w:pPr>
@@ -11762,38 +10234,7 @@
           <w:sz w:val="20"/>
           <w:szCs w:val="20"/>
         </w:rPr>
-        <w:t>exp(</w:t>
-      </w:r>
-      <w:proofErr w:type="spellStart"/>
-      <w:r>
-        <w:rPr>
-          <w:rFonts w:ascii="Courier New" w:hAnsi="Courier New" w:cs="Courier New"/>
-          <w:color w:val="0070C0"/>
-          <w:sz w:val="20"/>
-          <w:szCs w:val="20"/>
-        </w:rPr>
-        <w:t>pmodel$</w:t>
-      </w:r>
-      <w:proofErr w:type="gramStart"/>
-      <w:r>
-        <w:rPr>
-          <w:rFonts w:ascii="Courier New" w:hAnsi="Courier New" w:cs="Courier New"/>
-          <w:color w:val="0070C0"/>
-          <w:sz w:val="20"/>
-          <w:szCs w:val="20"/>
-        </w:rPr>
-        <w:t>linear.predictors</w:t>
-      </w:r>
-      <w:proofErr w:type="spellEnd"/>
-      <w:proofErr w:type="gramEnd"/>
-      <w:r>
-        <w:rPr>
-          <w:rFonts w:ascii="Courier New" w:hAnsi="Courier New" w:cs="Courier New"/>
-          <w:color w:val="0070C0"/>
-          <w:sz w:val="20"/>
-          <w:szCs w:val="20"/>
-        </w:rPr>
-        <w:t>)</w:t>
+        <w:t>exp(pmodel$linear.predictors)</w:t>
       </w:r>
     </w:p>
     <w:p>
@@ -12638,23 +11079,13 @@
           <w:szCs w:val="22"/>
         </w:rPr>
       </w:pPr>
-      <w:proofErr w:type="gramStart"/>
-      <w:r>
-        <w:rPr>
-          <w:rFonts w:ascii="Times New Roman" w:hAnsi="Times New Roman" w:cs="Times New Roman"/>
-          <w:sz w:val="22"/>
-          <w:szCs w:val="22"/>
-        </w:rPr>
-        <w:t>In order to</w:t>
-      </w:r>
-      <w:proofErr w:type="gramEnd"/>
-      <w:r>
-        <w:rPr>
-          <w:rFonts w:ascii="Times New Roman" w:hAnsi="Times New Roman" w:cs="Times New Roman"/>
-          <w:sz w:val="22"/>
-          <w:szCs w:val="22"/>
-        </w:rPr>
-        <w:t xml:space="preserve"> clarify how this works, run </w:t>
+      <w:r>
+        <w:rPr>
+          <w:rFonts w:ascii="Times New Roman" w:hAnsi="Times New Roman" w:cs="Times New Roman"/>
+          <w:sz w:val="22"/>
+          <w:szCs w:val="22"/>
+        </w:rPr>
+        <w:t xml:space="preserve">In order to clarify how this works, run </w:t>
       </w:r>
       <w:r>
         <w:rPr>
@@ -13988,34 +12419,15 @@
           <w:sz w:val="22"/>
           <w:szCs w:val="22"/>
         </w:rPr>
-        <w:t>29-</w:t>
-      </w:r>
-      <w:proofErr w:type="gramStart"/>
-      <w:r>
-        <w:rPr>
-          <w:rFonts w:ascii="Times New Roman" w:hAnsi="Times New Roman" w:cs="Times New Roman"/>
-          <w:color w:val="00B050"/>
-          <w:sz w:val="22"/>
-          <w:szCs w:val="22"/>
-        </w:rPr>
-        <w:t xml:space="preserve">30 </w:t>
-      </w:r>
-      <w:r>
-        <w:rPr>
-          <w:rFonts w:ascii="Times New Roman" w:hAnsi="Times New Roman" w:cs="Times New Roman"/>
-          <w:sz w:val="22"/>
-          <w:szCs w:val="22"/>
-        </w:rPr>
-        <w:t xml:space="preserve"> to</w:t>
-      </w:r>
-      <w:proofErr w:type="gramEnd"/>
-      <w:r>
-        <w:rPr>
-          <w:rFonts w:ascii="Times New Roman" w:hAnsi="Times New Roman" w:cs="Times New Roman"/>
-          <w:sz w:val="22"/>
-          <w:szCs w:val="22"/>
-        </w:rPr>
-        <w:t xml:space="preserve"> check your calculations, but you should also write the equations in this space:</w:t>
+        <w:t xml:space="preserve">29-30 </w:t>
+      </w:r>
+      <w:r>
+        <w:rPr>
+          <w:rFonts w:ascii="Times New Roman" w:hAnsi="Times New Roman" w:cs="Times New Roman"/>
+          <w:sz w:val="22"/>
+          <w:szCs w:val="22"/>
+        </w:rPr>
+        <w:t xml:space="preserve"> to check your calculations, but you should also write the equations in this space:</w:t>
       </w:r>
     </w:p>
     <w:p>
@@ -14454,34 +12866,15 @@
           <w:sz w:val="22"/>
           <w:szCs w:val="22"/>
         </w:rPr>
-        <w:t>31-</w:t>
-      </w:r>
-      <w:proofErr w:type="gramStart"/>
-      <w:r>
-        <w:rPr>
-          <w:rFonts w:ascii="Times New Roman" w:hAnsi="Times New Roman" w:cs="Times New Roman"/>
-          <w:color w:val="00B050"/>
-          <w:sz w:val="22"/>
-          <w:szCs w:val="22"/>
-        </w:rPr>
-        <w:t xml:space="preserve">32 </w:t>
-      </w:r>
-      <w:r>
-        <w:rPr>
-          <w:rFonts w:ascii="Times New Roman" w:hAnsi="Times New Roman" w:cs="Times New Roman"/>
-          <w:sz w:val="22"/>
-          <w:szCs w:val="22"/>
-        </w:rPr>
-        <w:t xml:space="preserve"> to</w:t>
-      </w:r>
-      <w:proofErr w:type="gramEnd"/>
-      <w:r>
-        <w:rPr>
-          <w:rFonts w:ascii="Times New Roman" w:hAnsi="Times New Roman" w:cs="Times New Roman"/>
-          <w:sz w:val="22"/>
-          <w:szCs w:val="22"/>
-        </w:rPr>
-        <w:t xml:space="preserve"> check your calculations, but you should also write the equations in this space:</w:t>
+        <w:t xml:space="preserve">31-32 </w:t>
+      </w:r>
+      <w:r>
+        <w:rPr>
+          <w:rFonts w:ascii="Times New Roman" w:hAnsi="Times New Roman" w:cs="Times New Roman"/>
+          <w:sz w:val="22"/>
+          <w:szCs w:val="22"/>
+        </w:rPr>
+        <w:t xml:space="preserve"> to check your calculations, but you should also write the equations in this space:</w:t>
       </w:r>
     </w:p>
     <w:p>
@@ -15024,34 +13417,15 @@
           <w:sz w:val="22"/>
           <w:szCs w:val="22"/>
         </w:rPr>
-        <w:t>33-</w:t>
-      </w:r>
-      <w:proofErr w:type="gramStart"/>
-      <w:r>
-        <w:rPr>
-          <w:rFonts w:ascii="Times New Roman" w:hAnsi="Times New Roman" w:cs="Times New Roman"/>
-          <w:color w:val="00B050"/>
-          <w:sz w:val="22"/>
-          <w:szCs w:val="22"/>
-        </w:rPr>
-        <w:t xml:space="preserve">34 </w:t>
-      </w:r>
-      <w:r>
-        <w:rPr>
-          <w:rFonts w:ascii="Times New Roman" w:hAnsi="Times New Roman" w:cs="Times New Roman"/>
-          <w:sz w:val="22"/>
-          <w:szCs w:val="22"/>
-        </w:rPr>
-        <w:t xml:space="preserve"> to</w:t>
-      </w:r>
-      <w:proofErr w:type="gramEnd"/>
-      <w:r>
-        <w:rPr>
-          <w:rFonts w:ascii="Times New Roman" w:hAnsi="Times New Roman" w:cs="Times New Roman"/>
-          <w:sz w:val="22"/>
-          <w:szCs w:val="22"/>
-        </w:rPr>
-        <w:t xml:space="preserve"> check your calculations, but you should also write the equations in this space:</w:t>
+        <w:t xml:space="preserve">33-34 </w:t>
+      </w:r>
+      <w:r>
+        <w:rPr>
+          <w:rFonts w:ascii="Times New Roman" w:hAnsi="Times New Roman" w:cs="Times New Roman"/>
+          <w:sz w:val="22"/>
+          <w:szCs w:val="22"/>
+        </w:rPr>
+        <w:t xml:space="preserve"> to check your calculations, but you should also write the equations in this space:</w:t>
       </w:r>
     </w:p>
     <w:p>
@@ -15605,34 +13979,15 @@
           <w:sz w:val="22"/>
           <w:szCs w:val="22"/>
         </w:rPr>
-        <w:t>35-</w:t>
-      </w:r>
-      <w:proofErr w:type="gramStart"/>
-      <w:r>
-        <w:rPr>
-          <w:rFonts w:ascii="Times New Roman" w:hAnsi="Times New Roman" w:cs="Times New Roman"/>
-          <w:color w:val="00B050"/>
-          <w:sz w:val="22"/>
-          <w:szCs w:val="22"/>
-        </w:rPr>
-        <w:t xml:space="preserve">36 </w:t>
-      </w:r>
-      <w:r>
-        <w:rPr>
-          <w:rFonts w:ascii="Times New Roman" w:hAnsi="Times New Roman" w:cs="Times New Roman"/>
-          <w:sz w:val="22"/>
-          <w:szCs w:val="22"/>
-        </w:rPr>
-        <w:t xml:space="preserve"> to</w:t>
-      </w:r>
-      <w:proofErr w:type="gramEnd"/>
-      <w:r>
-        <w:rPr>
-          <w:rFonts w:ascii="Times New Roman" w:hAnsi="Times New Roman" w:cs="Times New Roman"/>
-          <w:sz w:val="22"/>
-          <w:szCs w:val="22"/>
-        </w:rPr>
-        <w:t xml:space="preserve"> check your calculations, but you should also write the equations in the space below; also, this is the last time that the R script contains the code for these calculations…:</w:t>
+        <w:t xml:space="preserve">35-36 </w:t>
+      </w:r>
+      <w:r>
+        <w:rPr>
+          <w:rFonts w:ascii="Times New Roman" w:hAnsi="Times New Roman" w:cs="Times New Roman"/>
+          <w:sz w:val="22"/>
+          <w:szCs w:val="22"/>
+        </w:rPr>
+        <w:t xml:space="preserve"> to check your calculations, but you should also write the equations in the space below; also, this is the last time that the R script contains the code for these calculations…:</w:t>
       </w:r>
     </w:p>
     <w:p>
@@ -18768,25 +17123,7 @@
           <w:sz w:val="22"/>
           <w:szCs w:val="22"/>
         </w:rPr>
-        <w:t xml:space="preserve">package to create a new variance-covariance matrix of the </w:t>
-      </w:r>
-      <w:proofErr w:type="gramStart"/>
-      <w:r>
-        <w:rPr>
-          <w:rFonts w:ascii="Times New Roman" w:hAnsi="Times New Roman" w:cs="Times New Roman"/>
-          <w:sz w:val="22"/>
-          <w:szCs w:val="22"/>
-        </w:rPr>
-        <w:t>estimators, or</w:t>
-      </w:r>
-      <w:proofErr w:type="gramEnd"/>
-      <w:r>
-        <w:rPr>
-          <w:rFonts w:ascii="Times New Roman" w:hAnsi="Times New Roman" w:cs="Times New Roman"/>
-          <w:sz w:val="22"/>
-          <w:szCs w:val="22"/>
-        </w:rPr>
-        <w:t xml:space="preserve"> run </w:t>
+        <w:t xml:space="preserve">package to create a new variance-covariance matrix of the estimators, or run </w:t>
       </w:r>
       <w:r>
         <w:rPr>
@@ -18919,7 +17256,6 @@
         </w:rPr>
         <w:t xml:space="preserve"> name this new matrix </w:t>
       </w:r>
-      <w:proofErr w:type="spellStart"/>
       <w:r>
         <w:rPr>
           <w:rFonts w:ascii="Times New Roman" w:hAnsi="Times New Roman" w:cs="Times New Roman"/>
@@ -18930,7 +17266,6 @@
         </w:rPr>
         <w:t>robvar</w:t>
       </w:r>
-      <w:proofErr w:type="spellEnd"/>
       <w:r>
         <w:rPr>
           <w:rFonts w:ascii="Times New Roman" w:hAnsi="Times New Roman" w:cs="Times New Roman"/>
@@ -18999,7 +17334,6 @@
         </w:rPr>
         <w:t xml:space="preserve"> to create the standard errors of the intercept and the slope, calculated as the square roots of the diagonal elements of the </w:t>
       </w:r>
-      <w:proofErr w:type="spellStart"/>
       <w:r>
         <w:rPr>
           <w:rFonts w:ascii="Times New Roman" w:hAnsi="Times New Roman" w:cs="Times New Roman"/>
@@ -19010,7 +17344,6 @@
         </w:rPr>
         <w:t>robvar</w:t>
       </w:r>
-      <w:proofErr w:type="spellEnd"/>
       <w:r>
         <w:rPr>
           <w:rFonts w:ascii="Times New Roman" w:hAnsi="Times New Roman" w:cs="Times New Roman"/>
@@ -19198,27 +17531,7 @@
           <w:sz w:val="20"/>
           <w:szCs w:val="20"/>
         </w:rPr>
-        <w:t>rm(list=</w:t>
-      </w:r>
-      <w:proofErr w:type="gramStart"/>
-      <w:r>
-        <w:rPr>
-          <w:rFonts w:ascii="Courier New" w:hAnsi="Courier New" w:cs="Courier New"/>
-          <w:color w:val="0070C0"/>
-          <w:sz w:val="20"/>
-          <w:szCs w:val="20"/>
-        </w:rPr>
-        <w:t>ls(</w:t>
-      </w:r>
-      <w:proofErr w:type="gramEnd"/>
-      <w:r>
-        <w:rPr>
-          <w:rFonts w:ascii="Courier New" w:hAnsi="Courier New" w:cs="Courier New"/>
-          <w:color w:val="0070C0"/>
-          <w:sz w:val="20"/>
-          <w:szCs w:val="20"/>
-        </w:rPr>
-        <w:t>))</w:t>
+        <w:t>rm(list=ls())</w:t>
       </w:r>
       <w:r>
         <w:rPr>
@@ -20652,6 +18965,7 @@
     <w:lsdException w:name="HTML Sample" w:semiHidden="1" w:unhideWhenUsed="1"/>
     <w:lsdException w:name="HTML Typewriter" w:semiHidden="1" w:unhideWhenUsed="1"/>
     <w:lsdException w:name="HTML Variable" w:semiHidden="1" w:unhideWhenUsed="1"/>
+    <w:lsdException w:name="Normal Table" w:semiHidden="1" w:unhideWhenUsed="1"/>
     <w:lsdException w:name="annotation subject" w:semiHidden="1" w:unhideWhenUsed="1"/>
     <w:lsdException w:name="No List" w:semiHidden="1" w:unhideWhenUsed="1"/>
     <w:lsdException w:name="Outline List 1" w:semiHidden="1" w:unhideWhenUsed="1"/>
@@ -20694,8 +19008,11 @@
     <w:lsdException w:name="Table Contemporary" w:semiHidden="1" w:unhideWhenUsed="1"/>
     <w:lsdException w:name="Table Elegant" w:semiHidden="1" w:unhideWhenUsed="1"/>
     <w:lsdException w:name="Table Professional" w:semiHidden="1" w:unhideWhenUsed="1"/>
+    <w:lsdException w:name="Table Subtle 1" w:semiHidden="1" w:unhideWhenUsed="1"/>
     <w:lsdException w:name="Table Subtle 2" w:semiHidden="1" w:unhideWhenUsed="1"/>
     <w:lsdException w:name="Table Web 1" w:semiHidden="1" w:unhideWhenUsed="1"/>
+    <w:lsdException w:name="Table Web 2" w:semiHidden="1" w:unhideWhenUsed="1"/>
+    <w:lsdException w:name="Table Web 3" w:semiHidden="1" w:unhideWhenUsed="1"/>
     <w:lsdException w:name="Balloon Text" w:semiHidden="1" w:unhideWhenUsed="1"/>
     <w:lsdException w:name="Table Grid" w:uiPriority="59"/>
     <w:lsdException w:name="Table Theme" w:semiHidden="1" w:unhideWhenUsed="1"/>

</xml_diff>